<commit_message>
Se agrega configuracion de React y Anim. React
</commit_message>
<xml_diff>
--- a/Prework Entorno de Desarrollo.docx
+++ b/Prework Entorno de Desarrollo.docx
@@ -30,7 +30,810 @@
     </w:p>
     <w:p>
       <w:pPr>
+        <w:spacing w:before="100" w:beforeAutospacing="1" w:after="100" w:afterAutospacing="1" w:line="240" w:lineRule="auto"/>
+        <w:outlineLvl w:val="0"/>
+        <w:rPr>
+          <w:rFonts w:ascii="Times New Roman" w:eastAsia="Times New Roman" w:hAnsi="Times New Roman" w:cs="Times New Roman"/>
+          <w:b/>
+          <w:bCs/>
+          <w:kern w:val="36"/>
+          <w:sz w:val="48"/>
+          <w:szCs w:val="48"/>
+          <w:lang w:eastAsia="es-CO"/>
+        </w:rPr>
+      </w:pPr>
+      <w:r>
+        <w:rPr>
+          <w:rFonts w:ascii="Times New Roman" w:eastAsia="Times New Roman" w:hAnsi="Times New Roman" w:cs="Times New Roman"/>
+          <w:b/>
+          <w:bCs/>
+          <w:kern w:val="36"/>
+          <w:sz w:val="48"/>
+          <w:szCs w:val="48"/>
+          <w:lang w:eastAsia="es-CO"/>
+        </w:rPr>
+        <w:t>Configurando una aplicación en React JS</w:t>
+      </w:r>
+      <w:r>
+        <w:rPr>
+          <w:rFonts w:ascii="Times New Roman" w:eastAsia="Times New Roman" w:hAnsi="Times New Roman" w:cs="Times New Roman"/>
+          <w:b/>
+          <w:bCs/>
+          <w:kern w:val="36"/>
+          <w:sz w:val="48"/>
+          <w:szCs w:val="48"/>
+          <w:lang w:eastAsia="es-CO"/>
+        </w:rPr>
+        <w:t>.</w:t>
+      </w:r>
+    </w:p>
+    <w:p>
+      <w:pPr>
+        <w:spacing w:before="100" w:beforeAutospacing="1" w:after="100" w:afterAutospacing="1" w:line="240" w:lineRule="auto"/>
+        <w:outlineLvl w:val="0"/>
+        <w:rPr>
+          <w:rFonts w:ascii="Times New Roman" w:eastAsia="Times New Roman" w:hAnsi="Times New Roman" w:cs="Times New Roman"/>
+          <w:b/>
+          <w:bCs/>
+          <w:kern w:val="36"/>
+          <w:sz w:val="36"/>
+          <w:szCs w:val="36"/>
+          <w:lang w:eastAsia="es-CO"/>
+        </w:rPr>
+      </w:pPr>
+      <w:r>
+        <w:rPr>
+          <w:rFonts w:ascii="Times New Roman" w:eastAsia="Times New Roman" w:hAnsi="Times New Roman" w:cs="Times New Roman"/>
+          <w:b/>
+          <w:bCs/>
+          <w:kern w:val="36"/>
+          <w:sz w:val="36"/>
+          <w:szCs w:val="36"/>
+          <w:lang w:eastAsia="es-CO"/>
+        </w:rPr>
+        <w:t>Instalación de Node.</w:t>
+      </w:r>
+    </w:p>
+    <w:p>
+      <w:pPr>
+        <w:spacing w:before="100" w:beforeAutospacing="1" w:after="100" w:afterAutospacing="1" w:line="240" w:lineRule="auto"/>
+        <w:outlineLvl w:val="0"/>
+        <w:rPr>
+          <w:rFonts w:ascii="Times New Roman" w:eastAsia="Times New Roman" w:hAnsi="Times New Roman" w:cs="Times New Roman"/>
+          <w:b/>
+          <w:bCs/>
+          <w:kern w:val="36"/>
+          <w:sz w:val="36"/>
+          <w:szCs w:val="36"/>
+          <w:lang w:eastAsia="es-CO"/>
+        </w:rPr>
+      </w:pPr>
+      <w:r>
+        <w:rPr>
+          <w:noProof/>
+        </w:rPr>
+        <w:drawing>
+          <wp:inline distT="0" distB="0" distL="0" distR="0" wp14:anchorId="1A5B493C" wp14:editId="3B154C87">
+            <wp:extent cx="5612130" cy="3863340"/>
+            <wp:effectExtent l="0" t="0" r="7620" b="3810"/>
+            <wp:docPr id="9" name="Imagen 9"/>
+            <wp:cNvGraphicFramePr>
+              <a:graphicFrameLocks xmlns:a="http://schemas.openxmlformats.org/drawingml/2006/main" noChangeAspect="1"/>
+            </wp:cNvGraphicFramePr>
+            <a:graphic xmlns:a="http://schemas.openxmlformats.org/drawingml/2006/main">
+              <a:graphicData uri="http://schemas.openxmlformats.org/drawingml/2006/picture">
+                <pic:pic xmlns:pic="http://schemas.openxmlformats.org/drawingml/2006/picture">
+                  <pic:nvPicPr>
+                    <pic:cNvPr id="1" name=""/>
+                    <pic:cNvPicPr/>
+                  </pic:nvPicPr>
+                  <pic:blipFill>
+                    <a:blip r:embed="rId5"/>
+                    <a:stretch>
+                      <a:fillRect/>
+                    </a:stretch>
+                  </pic:blipFill>
+                  <pic:spPr>
+                    <a:xfrm>
+                      <a:off x="0" y="0"/>
+                      <a:ext cx="5612130" cy="3863340"/>
+                    </a:xfrm>
+                    <a:prstGeom prst="rect">
+                      <a:avLst/>
+                    </a:prstGeom>
+                  </pic:spPr>
+                </pic:pic>
+              </a:graphicData>
+            </a:graphic>
+          </wp:inline>
+        </w:drawing>
+      </w:r>
+    </w:p>
+    <w:p>
+      <w:pPr>
+        <w:spacing w:before="100" w:beforeAutospacing="1" w:after="100" w:afterAutospacing="1" w:line="240" w:lineRule="auto"/>
+        <w:outlineLvl w:val="0"/>
+        <w:rPr>
+          <w:rFonts w:ascii="Times New Roman" w:eastAsia="Times New Roman" w:hAnsi="Times New Roman" w:cs="Times New Roman"/>
+          <w:b/>
+          <w:bCs/>
+          <w:kern w:val="36"/>
+          <w:sz w:val="40"/>
+          <w:szCs w:val="40"/>
+          <w:lang w:eastAsia="es-CO"/>
+        </w:rPr>
+      </w:pPr>
+    </w:p>
+    <w:p>
+      <w:pPr>
+        <w:spacing w:before="100" w:beforeAutospacing="1" w:after="100" w:afterAutospacing="1" w:line="240" w:lineRule="auto"/>
+        <w:outlineLvl w:val="0"/>
+        <w:rPr>
+          <w:rFonts w:ascii="Times New Roman" w:eastAsia="Times New Roman" w:hAnsi="Times New Roman" w:cs="Times New Roman"/>
+          <w:b/>
+          <w:bCs/>
+          <w:kern w:val="36"/>
+          <w:sz w:val="40"/>
+          <w:szCs w:val="40"/>
+          <w:lang w:eastAsia="es-CO"/>
+        </w:rPr>
+      </w:pPr>
+    </w:p>
+    <w:p>
+      <w:pPr>
+        <w:spacing w:before="100" w:beforeAutospacing="1" w:after="100" w:afterAutospacing="1" w:line="240" w:lineRule="auto"/>
+        <w:outlineLvl w:val="0"/>
+        <w:rPr>
+          <w:rFonts w:ascii="Times New Roman" w:eastAsia="Times New Roman" w:hAnsi="Times New Roman" w:cs="Times New Roman"/>
+          <w:b/>
+          <w:bCs/>
+          <w:kern w:val="36"/>
+          <w:sz w:val="40"/>
+          <w:szCs w:val="40"/>
+          <w:lang w:eastAsia="es-CO"/>
+        </w:rPr>
+      </w:pPr>
+    </w:p>
+    <w:p>
+      <w:pPr>
+        <w:spacing w:before="100" w:beforeAutospacing="1" w:after="100" w:afterAutospacing="1" w:line="240" w:lineRule="auto"/>
+        <w:outlineLvl w:val="0"/>
+        <w:rPr>
+          <w:rFonts w:ascii="Times New Roman" w:eastAsia="Times New Roman" w:hAnsi="Times New Roman" w:cs="Times New Roman"/>
+          <w:b/>
+          <w:bCs/>
+          <w:kern w:val="36"/>
+          <w:sz w:val="40"/>
+          <w:szCs w:val="40"/>
+          <w:lang w:eastAsia="es-CO"/>
+        </w:rPr>
+      </w:pPr>
+    </w:p>
+    <w:p>
+      <w:pPr>
+        <w:spacing w:before="100" w:beforeAutospacing="1" w:after="100" w:afterAutospacing="1" w:line="240" w:lineRule="auto"/>
+        <w:outlineLvl w:val="0"/>
+        <w:rPr>
+          <w:rFonts w:ascii="Times New Roman" w:eastAsia="Times New Roman" w:hAnsi="Times New Roman" w:cs="Times New Roman"/>
+          <w:b/>
+          <w:bCs/>
+          <w:kern w:val="36"/>
+          <w:sz w:val="40"/>
+          <w:szCs w:val="40"/>
+          <w:lang w:eastAsia="es-CO"/>
+        </w:rPr>
+      </w:pPr>
+    </w:p>
+    <w:p>
+      <w:pPr>
+        <w:spacing w:before="100" w:beforeAutospacing="1" w:after="100" w:afterAutospacing="1" w:line="240" w:lineRule="auto"/>
+        <w:outlineLvl w:val="0"/>
+        <w:rPr>
+          <w:rFonts w:ascii="Times New Roman" w:eastAsia="Times New Roman" w:hAnsi="Times New Roman" w:cs="Times New Roman"/>
+          <w:b/>
+          <w:bCs/>
+          <w:kern w:val="36"/>
+          <w:sz w:val="40"/>
+          <w:szCs w:val="40"/>
+          <w:lang w:eastAsia="es-CO"/>
+        </w:rPr>
+      </w:pPr>
+    </w:p>
+    <w:p>
+      <w:pPr>
+        <w:spacing w:before="100" w:beforeAutospacing="1" w:after="100" w:afterAutospacing="1" w:line="240" w:lineRule="auto"/>
+        <w:outlineLvl w:val="0"/>
+        <w:rPr>
+          <w:rFonts w:ascii="Times New Roman" w:eastAsia="Times New Roman" w:hAnsi="Times New Roman" w:cs="Times New Roman"/>
+          <w:b/>
+          <w:bCs/>
+          <w:kern w:val="36"/>
+          <w:sz w:val="40"/>
+          <w:szCs w:val="40"/>
+          <w:lang w:eastAsia="es-CO"/>
+        </w:rPr>
+      </w:pPr>
+    </w:p>
+    <w:p>
+      <w:pPr>
+        <w:spacing w:before="100" w:beforeAutospacing="1" w:after="100" w:afterAutospacing="1" w:line="240" w:lineRule="auto"/>
+        <w:outlineLvl w:val="0"/>
+        <w:rPr>
+          <w:rFonts w:ascii="Times New Roman" w:eastAsia="Times New Roman" w:hAnsi="Times New Roman" w:cs="Times New Roman"/>
+          <w:b/>
+          <w:bCs/>
+          <w:kern w:val="36"/>
+          <w:sz w:val="40"/>
+          <w:szCs w:val="40"/>
+          <w:lang w:eastAsia="es-CO"/>
+        </w:rPr>
+      </w:pPr>
+      <w:r>
+        <w:rPr>
+          <w:rFonts w:ascii="Times New Roman" w:eastAsia="Times New Roman" w:hAnsi="Times New Roman" w:cs="Times New Roman"/>
+          <w:b/>
+          <w:bCs/>
+          <w:kern w:val="36"/>
+          <w:sz w:val="40"/>
+          <w:szCs w:val="40"/>
+          <w:lang w:eastAsia="es-CO"/>
+        </w:rPr>
+        <w:t>Instalación de React</w:t>
+      </w:r>
+      <w:r>
+        <w:rPr>
+          <w:rFonts w:ascii="Times New Roman" w:eastAsia="Times New Roman" w:hAnsi="Times New Roman" w:cs="Times New Roman"/>
+          <w:b/>
+          <w:bCs/>
+          <w:kern w:val="36"/>
+          <w:sz w:val="40"/>
+          <w:szCs w:val="40"/>
+          <w:lang w:eastAsia="es-CO"/>
+        </w:rPr>
+        <w:t>.</w:t>
+      </w:r>
+    </w:p>
+    <w:p>
+      <w:pPr>
+        <w:spacing w:before="100" w:beforeAutospacing="1" w:after="100" w:afterAutospacing="1" w:line="240" w:lineRule="auto"/>
+        <w:outlineLvl w:val="0"/>
+        <w:rPr>
+          <w:rFonts w:ascii="Times New Roman" w:eastAsia="Times New Roman" w:hAnsi="Times New Roman" w:cs="Times New Roman"/>
+          <w:kern w:val="36"/>
+          <w:sz w:val="24"/>
+          <w:szCs w:val="24"/>
+          <w:lang w:eastAsia="es-CO"/>
+        </w:rPr>
+      </w:pPr>
+      <w:r>
+        <w:rPr>
+          <w:rFonts w:ascii="Times New Roman" w:eastAsia="Times New Roman" w:hAnsi="Times New Roman" w:cs="Times New Roman"/>
+          <w:kern w:val="36"/>
+          <w:sz w:val="24"/>
+          <w:szCs w:val="24"/>
+          <w:lang w:eastAsia="es-CO"/>
+        </w:rPr>
+        <w:t xml:space="preserve">Luego de la instalación de Node vamos a poder llamar paquetes con </w:t>
+      </w:r>
+      <w:r>
+        <w:rPr>
+          <w:rFonts w:ascii="Times New Roman" w:eastAsia="Times New Roman" w:hAnsi="Times New Roman" w:cs="Times New Roman"/>
+          <w:b/>
+          <w:bCs/>
+          <w:kern w:val="36"/>
+          <w:sz w:val="24"/>
+          <w:szCs w:val="24"/>
+          <w:lang w:eastAsia="es-CO"/>
+        </w:rPr>
+        <w:t>npm</w:t>
+      </w:r>
+      <w:r>
+        <w:rPr>
+          <w:rFonts w:ascii="Times New Roman" w:eastAsia="Times New Roman" w:hAnsi="Times New Roman" w:cs="Times New Roman"/>
+          <w:kern w:val="36"/>
+          <w:sz w:val="24"/>
+          <w:szCs w:val="24"/>
+          <w:lang w:eastAsia="es-CO"/>
+        </w:rPr>
+        <w:t>. En este caso  queremos instalar React, su instalación global en el equipo será con:</w:t>
+      </w:r>
+    </w:p>
+    <w:p>
+      <w:pPr>
+        <w:spacing w:before="100" w:beforeAutospacing="1" w:after="100" w:afterAutospacing="1" w:line="240" w:lineRule="auto"/>
         <w:jc w:val="center"/>
+        <w:outlineLvl w:val="0"/>
+        <w:rPr>
+          <w:rStyle w:val="Textoennegrita"/>
+          <w:rFonts w:ascii="Times New Roman" w:hAnsi="Times New Roman" w:cs="Times New Roman"/>
+          <w:b w:val="0"/>
+          <w:bCs w:val="0"/>
+          <w:sz w:val="44"/>
+          <w:szCs w:val="44"/>
+          <w:lang w:val="en-US"/>
+        </w:rPr>
+      </w:pPr>
+      <w:r>
+        <w:rPr>
+          <w:rStyle w:val="Textoennegrita"/>
+          <w:rFonts w:ascii="Times New Roman" w:hAnsi="Times New Roman" w:cs="Times New Roman"/>
+          <w:b w:val="0"/>
+          <w:bCs w:val="0"/>
+          <w:sz w:val="44"/>
+          <w:szCs w:val="44"/>
+          <w:highlight w:val="yellow"/>
+          <w:lang w:val="en-US"/>
+        </w:rPr>
+        <w:t>npm install -g create-react-app</w:t>
+      </w:r>
+    </w:p>
+    <w:p>
+      <w:pPr>
+        <w:spacing w:before="100" w:beforeAutospacing="1" w:after="100" w:afterAutospacing="1" w:line="240" w:lineRule="auto"/>
+        <w:outlineLvl w:val="0"/>
+        <w:rPr>
+          <w:rFonts w:ascii="Times New Roman" w:eastAsia="Times New Roman" w:hAnsi="Times New Roman" w:cs="Times New Roman"/>
+          <w:b/>
+          <w:bCs/>
+          <w:kern w:val="36"/>
+          <w:sz w:val="24"/>
+          <w:szCs w:val="24"/>
+          <w:lang w:eastAsia="es-CO"/>
+        </w:rPr>
+      </w:pPr>
+      <w:r>
+        <w:rPr>
+          <w:rStyle w:val="Textoennegrita"/>
+          <w:rFonts w:ascii="Times New Roman" w:hAnsi="Times New Roman" w:cs="Times New Roman"/>
+          <w:b w:val="0"/>
+          <w:bCs w:val="0"/>
+          <w:sz w:val="24"/>
+          <w:szCs w:val="24"/>
+        </w:rPr>
+        <w:t>L</w:t>
+      </w:r>
+      <w:r>
+        <w:rPr>
+          <w:rStyle w:val="Textoennegrita"/>
+          <w:rFonts w:ascii="Times New Roman" w:hAnsi="Times New Roman" w:cs="Times New Roman"/>
+          <w:b w:val="0"/>
+          <w:bCs w:val="0"/>
+          <w:sz w:val="24"/>
+          <w:szCs w:val="24"/>
+        </w:rPr>
+        <w:t>uego de su instalación, para su uso en desarrollo creamos el proyecto así:</w:t>
+      </w:r>
+    </w:p>
+    <w:p>
+      <w:pPr>
+        <w:spacing w:before="100" w:beforeAutospacing="1" w:after="100" w:afterAutospacing="1" w:line="240" w:lineRule="auto"/>
+        <w:jc w:val="center"/>
+        <w:outlineLvl w:val="0"/>
+        <w:rPr>
+          <w:rStyle w:val="Textoennegrita"/>
+          <w:rFonts w:ascii="Times New Roman" w:hAnsi="Times New Roman" w:cs="Times New Roman"/>
+          <w:b w:val="0"/>
+          <w:bCs w:val="0"/>
+          <w:i/>
+          <w:iCs/>
+          <w:sz w:val="44"/>
+          <w:szCs w:val="44"/>
+        </w:rPr>
+      </w:pPr>
+      <w:r>
+        <w:rPr>
+          <w:rStyle w:val="Textoennegrita"/>
+          <w:rFonts w:ascii="Times New Roman" w:hAnsi="Times New Roman" w:cs="Times New Roman"/>
+          <w:b w:val="0"/>
+          <w:bCs w:val="0"/>
+          <w:sz w:val="44"/>
+          <w:szCs w:val="44"/>
+          <w:highlight w:val="yellow"/>
+        </w:rPr>
+        <w:t xml:space="preserve">create-react-app </w:t>
+      </w:r>
+      <w:r>
+        <w:rPr>
+          <w:rStyle w:val="Textoennegrita"/>
+          <w:rFonts w:ascii="Times New Roman" w:hAnsi="Times New Roman" w:cs="Times New Roman"/>
+          <w:b w:val="0"/>
+          <w:bCs w:val="0"/>
+          <w:i/>
+          <w:iCs/>
+          <w:sz w:val="44"/>
+          <w:szCs w:val="44"/>
+          <w:highlight w:val="yellow"/>
+        </w:rPr>
+        <w:t>nombre_proyecto</w:t>
+      </w:r>
+    </w:p>
+    <w:p>
+      <w:pPr>
+        <w:spacing w:before="100" w:beforeAutospacing="1" w:after="100" w:afterAutospacing="1" w:line="240" w:lineRule="auto"/>
+        <w:outlineLvl w:val="0"/>
+        <w:rPr>
+          <w:rStyle w:val="Textoennegrita"/>
+          <w:rFonts w:ascii="Times New Roman" w:hAnsi="Times New Roman" w:cs="Times New Roman"/>
+          <w:sz w:val="24"/>
+          <w:szCs w:val="24"/>
+        </w:rPr>
+      </w:pPr>
+      <w:r>
+        <w:rPr>
+          <w:rStyle w:val="Textoennegrita"/>
+          <w:rFonts w:ascii="Times New Roman" w:hAnsi="Times New Roman" w:cs="Times New Roman"/>
+          <w:b w:val="0"/>
+          <w:bCs w:val="0"/>
+          <w:sz w:val="24"/>
+          <w:szCs w:val="24"/>
+        </w:rPr>
+        <w:t xml:space="preserve">Después de que se cree nuestra app, nos cambiamos a la carpeta  </w:t>
+      </w:r>
+      <w:r>
+        <w:rPr>
+          <w:rStyle w:val="Textoennegrita"/>
+          <w:rFonts w:ascii="Times New Roman" w:hAnsi="Times New Roman" w:cs="Times New Roman"/>
+          <w:i/>
+          <w:iCs/>
+          <w:sz w:val="24"/>
+          <w:szCs w:val="24"/>
+        </w:rPr>
+        <w:t>cd nombre_proyecto</w:t>
+      </w:r>
+      <w:r>
+        <w:rPr>
+          <w:rStyle w:val="Textoennegrita"/>
+          <w:rFonts w:ascii="Times New Roman" w:hAnsi="Times New Roman" w:cs="Times New Roman"/>
+          <w:i/>
+          <w:iCs/>
+          <w:sz w:val="24"/>
+          <w:szCs w:val="24"/>
+        </w:rPr>
+        <w:t xml:space="preserve"> </w:t>
+      </w:r>
+      <w:r>
+        <w:rPr>
+          <w:rStyle w:val="Textoennegrita"/>
+          <w:rFonts w:ascii="Times New Roman" w:hAnsi="Times New Roman" w:cs="Times New Roman"/>
+          <w:b w:val="0"/>
+          <w:bCs w:val="0"/>
+          <w:sz w:val="24"/>
+          <w:szCs w:val="24"/>
+        </w:rPr>
+        <w:t xml:space="preserve">y luego iniciamos el servidor con </w:t>
+      </w:r>
+      <w:r>
+        <w:rPr>
+          <w:rStyle w:val="Textoennegrita"/>
+          <w:rFonts w:ascii="Times New Roman" w:hAnsi="Times New Roman" w:cs="Times New Roman"/>
+          <w:sz w:val="24"/>
+          <w:szCs w:val="24"/>
+        </w:rPr>
+        <w:t>npm run start</w:t>
+      </w:r>
+      <w:r>
+        <w:rPr>
+          <w:rStyle w:val="Textoennegrita"/>
+          <w:rFonts w:ascii="Times New Roman" w:hAnsi="Times New Roman" w:cs="Times New Roman"/>
+          <w:sz w:val="24"/>
+          <w:szCs w:val="24"/>
+        </w:rPr>
+        <w:t>.</w:t>
+      </w:r>
+    </w:p>
+    <w:p>
+      <w:pPr>
+        <w:spacing w:before="100" w:beforeAutospacing="1" w:after="100" w:afterAutospacing="1" w:line="240" w:lineRule="auto"/>
+        <w:outlineLvl w:val="0"/>
+        <w:rPr>
+          <w:rStyle w:val="Textoennegrita"/>
+          <w:rFonts w:ascii="Times New Roman" w:hAnsi="Times New Roman" w:cs="Times New Roman"/>
+          <w:sz w:val="36"/>
+          <w:szCs w:val="36"/>
+        </w:rPr>
+      </w:pPr>
+    </w:p>
+    <w:p>
+      <w:pPr>
+        <w:spacing w:before="100" w:beforeAutospacing="1" w:after="100" w:afterAutospacing="1" w:line="240" w:lineRule="auto"/>
+        <w:outlineLvl w:val="0"/>
+        <w:rPr>
+          <w:rStyle w:val="Textoennegrita"/>
+          <w:rFonts w:ascii="Times New Roman" w:hAnsi="Times New Roman" w:cs="Times New Roman"/>
+          <w:sz w:val="36"/>
+          <w:szCs w:val="36"/>
+        </w:rPr>
+      </w:pPr>
+    </w:p>
+    <w:p>
+      <w:pPr>
+        <w:spacing w:before="100" w:beforeAutospacing="1" w:after="100" w:afterAutospacing="1" w:line="240" w:lineRule="auto"/>
+        <w:outlineLvl w:val="0"/>
+        <w:rPr>
+          <w:rStyle w:val="Textoennegrita"/>
+          <w:rFonts w:ascii="Times New Roman" w:hAnsi="Times New Roman" w:cs="Times New Roman"/>
+          <w:sz w:val="36"/>
+          <w:szCs w:val="36"/>
+        </w:rPr>
+      </w:pPr>
+      <w:r>
+        <w:rPr>
+          <w:rStyle w:val="Textoennegrita"/>
+          <w:rFonts w:ascii="Times New Roman" w:hAnsi="Times New Roman" w:cs="Times New Roman"/>
+          <w:sz w:val="36"/>
+          <w:szCs w:val="36"/>
+        </w:rPr>
+        <w:t>Si no queremos instalar React globalmente:</w:t>
+      </w:r>
+    </w:p>
+    <w:p>
+      <w:pPr>
+        <w:spacing w:before="100" w:beforeAutospacing="1" w:after="100" w:afterAutospacing="1" w:line="240" w:lineRule="auto"/>
+        <w:outlineLvl w:val="0"/>
+        <w:rPr>
+          <w:rStyle w:val="Textoennegrita"/>
+          <w:rFonts w:ascii="Times New Roman" w:hAnsi="Times New Roman" w:cs="Times New Roman"/>
+          <w:b w:val="0"/>
+          <w:bCs w:val="0"/>
+          <w:sz w:val="24"/>
+          <w:szCs w:val="24"/>
+        </w:rPr>
+      </w:pPr>
+      <w:r>
+        <w:rPr>
+          <w:rStyle w:val="Textoennegrita"/>
+          <w:rFonts w:ascii="Times New Roman" w:hAnsi="Times New Roman" w:cs="Times New Roman"/>
+          <w:b w:val="0"/>
+          <w:bCs w:val="0"/>
+          <w:sz w:val="24"/>
+          <w:szCs w:val="24"/>
+        </w:rPr>
+        <w:t>Sin embargo hay otra forma de usar react sin tener que instarlo en el equipo. Eliminemos ahora globalmente react:</w:t>
+      </w:r>
+    </w:p>
+    <w:p>
+      <w:pPr>
+        <w:spacing w:before="100" w:beforeAutospacing="1" w:after="100" w:afterAutospacing="1" w:line="240" w:lineRule="auto"/>
+        <w:jc w:val="center"/>
+        <w:outlineLvl w:val="0"/>
+        <w:rPr>
+          <w:rStyle w:val="Textoennegrita"/>
+          <w:rFonts w:ascii="Times New Roman" w:hAnsi="Times New Roman" w:cs="Times New Roman"/>
+          <w:b w:val="0"/>
+          <w:bCs w:val="0"/>
+          <w:sz w:val="44"/>
+          <w:szCs w:val="44"/>
+        </w:rPr>
+      </w:pPr>
+      <w:r>
+        <w:rPr>
+          <w:rStyle w:val="Textoennegrita"/>
+          <w:rFonts w:ascii="Times New Roman" w:hAnsi="Times New Roman" w:cs="Times New Roman"/>
+          <w:b w:val="0"/>
+          <w:bCs w:val="0"/>
+          <w:sz w:val="44"/>
+          <w:szCs w:val="44"/>
+          <w:highlight w:val="yellow"/>
+        </w:rPr>
+        <w:t>npm uninstall -g create-react-app</w:t>
+      </w:r>
+    </w:p>
+    <w:p>
+      <w:pPr>
+        <w:spacing w:before="100" w:beforeAutospacing="1" w:after="100" w:afterAutospacing="1" w:line="240" w:lineRule="auto"/>
+        <w:outlineLvl w:val="0"/>
+        <w:rPr>
+          <w:rStyle w:val="Textoennegrita"/>
+          <w:rFonts w:ascii="Times New Roman" w:hAnsi="Times New Roman" w:cs="Times New Roman"/>
+          <w:b w:val="0"/>
+          <w:bCs w:val="0"/>
+          <w:sz w:val="24"/>
+          <w:szCs w:val="24"/>
+        </w:rPr>
+      </w:pPr>
+      <w:r>
+        <w:rPr>
+          <w:rStyle w:val="Textoennegrita"/>
+          <w:rFonts w:ascii="Times New Roman" w:hAnsi="Times New Roman" w:cs="Times New Roman"/>
+          <w:b w:val="0"/>
+          <w:bCs w:val="0"/>
+          <w:sz w:val="24"/>
+          <w:szCs w:val="24"/>
+        </w:rPr>
+        <w:t>En la</w:t>
+      </w:r>
+      <w:r>
+        <w:rPr>
+          <w:rStyle w:val="Textoennegrita"/>
+          <w:rFonts w:ascii="Times New Roman" w:hAnsi="Times New Roman" w:cs="Times New Roman"/>
+          <w:b w:val="0"/>
+          <w:bCs w:val="0"/>
+          <w:sz w:val="24"/>
+          <w:szCs w:val="24"/>
+        </w:rPr>
+        <w:t>s versiones actuales de Node (</w:t>
+      </w:r>
+      <w:r>
+        <w:rPr>
+          <w:rStyle w:val="Textoennegrita"/>
+          <w:rFonts w:ascii="Times New Roman" w:hAnsi="Times New Roman" w:cs="Times New Roman"/>
+          <w:sz w:val="24"/>
+          <w:szCs w:val="24"/>
+        </w:rPr>
+        <w:t>2020</w:t>
+      </w:r>
+      <w:r>
+        <w:rPr>
+          <w:rStyle w:val="Textoennegrita"/>
+          <w:rFonts w:ascii="Times New Roman" w:hAnsi="Times New Roman" w:cs="Times New Roman"/>
+          <w:sz w:val="24"/>
+          <w:szCs w:val="24"/>
+        </w:rPr>
+        <w:t xml:space="preserve">) </w:t>
+      </w:r>
+      <w:r>
+        <w:rPr>
+          <w:rStyle w:val="Textoennegrita"/>
+          <w:rFonts w:ascii="Times New Roman" w:hAnsi="Times New Roman" w:cs="Times New Roman"/>
+          <w:b w:val="0"/>
+          <w:bCs w:val="0"/>
+          <w:sz w:val="24"/>
+          <w:szCs w:val="24"/>
+        </w:rPr>
+        <w:t>ya</w:t>
+      </w:r>
+      <w:r>
+        <w:rPr>
+          <w:rStyle w:val="Textoennegrita"/>
+          <w:rFonts w:ascii="Times New Roman" w:hAnsi="Times New Roman" w:cs="Times New Roman"/>
+          <w:sz w:val="24"/>
+          <w:szCs w:val="24"/>
+        </w:rPr>
+        <w:t xml:space="preserve"> </w:t>
+      </w:r>
+      <w:r>
+        <w:rPr>
+          <w:rStyle w:val="Textoennegrita"/>
+          <w:rFonts w:ascii="Times New Roman" w:hAnsi="Times New Roman" w:cs="Times New Roman"/>
+          <w:b w:val="0"/>
+          <w:bCs w:val="0"/>
+          <w:sz w:val="24"/>
+          <w:szCs w:val="24"/>
+        </w:rPr>
+        <w:t>contiene</w:t>
+      </w:r>
+      <w:r>
+        <w:rPr>
+          <w:rStyle w:val="Textoennegrita"/>
+          <w:rFonts w:ascii="Times New Roman" w:hAnsi="Times New Roman" w:cs="Times New Roman"/>
+          <w:sz w:val="24"/>
+          <w:szCs w:val="24"/>
+        </w:rPr>
+        <w:t xml:space="preserve"> </w:t>
+      </w:r>
+      <w:r>
+        <w:rPr>
+          <w:rStyle w:val="Textoennegrita"/>
+          <w:rFonts w:ascii="Times New Roman" w:hAnsi="Times New Roman" w:cs="Times New Roman"/>
+          <w:b w:val="0"/>
+          <w:bCs w:val="0"/>
+          <w:sz w:val="24"/>
+          <w:szCs w:val="24"/>
+        </w:rPr>
+        <w:t>React en las que crearemos nuestros proyectos así:</w:t>
+      </w:r>
+    </w:p>
+    <w:p>
+      <w:pPr>
+        <w:spacing w:before="100" w:beforeAutospacing="1" w:after="100" w:afterAutospacing="1" w:line="240" w:lineRule="auto"/>
+        <w:jc w:val="center"/>
+        <w:outlineLvl w:val="0"/>
+      </w:pPr>
+      <w:r>
+        <w:rPr>
+          <w:rStyle w:val="Textoennegrita"/>
+          <w:rFonts w:ascii="Times New Roman" w:hAnsi="Times New Roman" w:cs="Times New Roman"/>
+          <w:b w:val="0"/>
+          <w:bCs w:val="0"/>
+          <w:sz w:val="44"/>
+          <w:szCs w:val="44"/>
+          <w:highlight w:val="yellow"/>
+        </w:rPr>
+        <w:t xml:space="preserve">npx create-react-app </w:t>
+      </w:r>
+      <w:r>
+        <w:rPr>
+          <w:rStyle w:val="Textoennegrita"/>
+          <w:rFonts w:ascii="Times New Roman" w:hAnsi="Times New Roman" w:cs="Times New Roman"/>
+          <w:b w:val="0"/>
+          <w:bCs w:val="0"/>
+          <w:i/>
+          <w:iCs/>
+          <w:sz w:val="44"/>
+          <w:szCs w:val="44"/>
+          <w:highlight w:val="yellow"/>
+        </w:rPr>
+        <w:t>nombre_proyecto</w:t>
+      </w:r>
+      <w:r>
+        <w:t xml:space="preserve"> </w:t>
+      </w:r>
+    </w:p>
+    <w:p>
+      <w:pPr>
+        <w:spacing w:before="100" w:beforeAutospacing="1" w:after="100" w:afterAutospacing="1" w:line="240" w:lineRule="auto"/>
+        <w:jc w:val="center"/>
+        <w:outlineLvl w:val="0"/>
+        <w:rPr>
+          <w:rStyle w:val="Textoennegrita"/>
+          <w:rFonts w:ascii="Times New Roman" w:hAnsi="Times New Roman" w:cs="Times New Roman"/>
+          <w:b w:val="0"/>
+          <w:bCs w:val="0"/>
+          <w:i/>
+          <w:iCs/>
+          <w:sz w:val="44"/>
+          <w:szCs w:val="44"/>
+        </w:rPr>
+      </w:pPr>
+      <w:r>
+        <w:rPr>
+          <w:rStyle w:val="Textoennegrita"/>
+          <w:rFonts w:ascii="Times New Roman" w:hAnsi="Times New Roman" w:cs="Times New Roman"/>
+          <w:b w:val="0"/>
+          <w:bCs w:val="0"/>
+          <w:i/>
+          <w:iCs/>
+          <w:sz w:val="44"/>
+          <w:szCs w:val="44"/>
+        </w:rPr>
+        <w:t xml:space="preserve">cd </w:t>
+      </w:r>
+      <w:r>
+        <w:rPr>
+          <w:rStyle w:val="Textoennegrita"/>
+          <w:rFonts w:ascii="Times New Roman" w:hAnsi="Times New Roman" w:cs="Times New Roman"/>
+          <w:b w:val="0"/>
+          <w:bCs w:val="0"/>
+          <w:i/>
+          <w:iCs/>
+          <w:sz w:val="44"/>
+          <w:szCs w:val="44"/>
+        </w:rPr>
+        <w:t>nombre_proyecto</w:t>
+      </w:r>
+    </w:p>
+    <w:p>
+      <w:pPr>
+        <w:spacing w:before="100" w:beforeAutospacing="1" w:after="100" w:afterAutospacing="1" w:line="240" w:lineRule="auto"/>
+        <w:jc w:val="center"/>
+        <w:outlineLvl w:val="0"/>
+        <w:rPr>
+          <w:rStyle w:val="Textoennegrita"/>
+          <w:rFonts w:ascii="Times New Roman" w:hAnsi="Times New Roman" w:cs="Times New Roman"/>
+          <w:b w:val="0"/>
+          <w:bCs w:val="0"/>
+          <w:i/>
+          <w:iCs/>
+          <w:sz w:val="44"/>
+          <w:szCs w:val="44"/>
+        </w:rPr>
+      </w:pPr>
+      <w:r>
+        <w:rPr>
+          <w:rStyle w:val="Textoennegrita"/>
+          <w:rFonts w:ascii="Times New Roman" w:hAnsi="Times New Roman" w:cs="Times New Roman"/>
+          <w:b w:val="0"/>
+          <w:bCs w:val="0"/>
+          <w:i/>
+          <w:iCs/>
+          <w:sz w:val="44"/>
+          <w:szCs w:val="44"/>
+        </w:rPr>
+        <w:t>npm start</w:t>
+      </w:r>
+    </w:p>
+    <w:p>
+      <w:pPr>
         <w:rPr>
           <w:rFonts w:ascii="Times New Roman" w:hAnsi="Times New Roman" w:cs="Times New Roman"/>
           <w:b/>
@@ -212,7 +1015,7 @@
                     </pic:cNvPicPr>
                   </pic:nvPicPr>
                   <pic:blipFill>
-                    <a:blip r:embed="rId5">
+                    <a:blip r:embed="rId6">
                       <a:extLst>
                         <a:ext uri="{28A0092B-C50C-407E-A947-70E740481C1C}">
                           <a14:useLocalDpi xmlns:a14="http://schemas.microsoft.com/office/drawing/2010/main" val="0"/>
@@ -432,12 +1235,37 @@
           <w:rStyle w:val="hljs-keyword"/>
         </w:rPr>
       </w:pPr>
+      <w:proofErr w:type="spellStart"/>
       <w:r>
         <w:rPr>
           <w:rStyle w:val="CdigoHTML"/>
           <w:rFonts w:eastAsiaTheme="majorEastAsia"/>
         </w:rPr>
-        <w:t>ssh-keygen -t rsa -</w:t>
+        <w:t>ssh-keygen</w:t>
+      </w:r>
+      <w:proofErr w:type="spellEnd"/>
+      <w:r>
+        <w:rPr>
+          <w:rStyle w:val="CdigoHTML"/>
+          <w:rFonts w:eastAsiaTheme="majorEastAsia"/>
+        </w:rPr>
+        <w:t xml:space="preserve"> -t </w:t>
+      </w:r>
+      <w:proofErr w:type="spellStart"/>
+      <w:r>
+        <w:rPr>
+          <w:rStyle w:val="CdigoHTML"/>
+          <w:rFonts w:eastAsiaTheme="majorEastAsia"/>
+        </w:rPr>
+        <w:t>rsa</w:t>
+      </w:r>
+      <w:proofErr w:type="spellEnd"/>
+      <w:r>
+        <w:rPr>
+          <w:rStyle w:val="CdigoHTML"/>
+          <w:rFonts w:eastAsiaTheme="majorEastAsia"/>
+        </w:rPr>
+        <w:t xml:space="preserve"> -</w:t>
       </w:r>
       <w:r>
         <w:rPr>
@@ -644,7 +1472,15 @@
         <w:pStyle w:val="Ttulo1"/>
       </w:pPr>
       <w:r>
-        <w:t>Instalación de Ubuntu Bash en Windows.</w:t>
+        <w:t xml:space="preserve">Instalación de Ubuntu </w:t>
+      </w:r>
+      <w:proofErr w:type="spellStart"/>
+      <w:r>
+        <w:t>Bash</w:t>
+      </w:r>
+      <w:proofErr w:type="spellEnd"/>
+      <w:r>
+        <w:t xml:space="preserve"> en Windows.</w:t>
       </w:r>
     </w:p>
     <w:p>
@@ -661,7 +1497,15 @@
         <w:pStyle w:val="NormalWeb"/>
       </w:pPr>
       <w:r>
-        <w:t>Lo primero que necesitas es que tu computadora tenga instalado Windows 10 de 64 bits y tengas tu sistema operativo actualizado (sobre todo con el “Windows 10 Anniversary Update”</w:t>
+        <w:t xml:space="preserve">Lo primero que necesitas es que tu computadora tenga instalado Windows 10 de 64 bits y tengas tu sistema operativo actualizado (sobre todo con el “Windows 10 </w:t>
+      </w:r>
+      <w:proofErr w:type="spellStart"/>
+      <w:r>
+        <w:t>Anniversary</w:t>
+      </w:r>
+      <w:proofErr w:type="spellEnd"/>
+      <w:r>
+        <w:t xml:space="preserve"> Update”</w:t>
       </w:r>
     </w:p>
     <w:p>
@@ -669,7 +1513,15 @@
         <w:pStyle w:val="NormalWeb"/>
       </w:pPr>
       <w:r>
-        <w:t>Una vez hayas verificado que tu computadora cumple con los requisitos entra a los settings del sistema (Ajustes)</w:t>
+        <w:t xml:space="preserve">Una vez hayas verificado que tu computadora cumple con los requisitos entra a los </w:t>
+      </w:r>
+      <w:proofErr w:type="spellStart"/>
+      <w:r>
+        <w:t>settings</w:t>
+      </w:r>
+      <w:proofErr w:type="spellEnd"/>
+      <w:r>
+        <w:t xml:space="preserve"> del sistema (Ajustes)</w:t>
       </w:r>
     </w:p>
     <w:p>
@@ -723,7 +1575,7 @@
                     </pic:cNvPicPr>
                   </pic:nvPicPr>
                   <pic:blipFill>
-                    <a:blip r:embed="rId6">
+                    <a:blip r:embed="rId7">
                       <a:extLst>
                         <a:ext uri="{28A0092B-C50C-407E-A947-70E740481C1C}">
                           <a14:useLocalDpi xmlns:a14="http://schemas.microsoft.com/office/drawing/2010/main" val="0"/>
@@ -837,7 +1689,7 @@
                     </pic:cNvPicPr>
                   </pic:nvPicPr>
                   <pic:blipFill rotWithShape="1">
-                    <a:blip r:embed="rId7">
+                    <a:blip r:embed="rId8">
                       <a:extLst>
                         <a:ext uri="{28A0092B-C50C-407E-A947-70E740481C1C}">
                           <a14:useLocalDpi xmlns:a14="http://schemas.microsoft.com/office/drawing/2010/main" val="0"/>
@@ -923,7 +1775,7 @@
                     </pic:cNvPicPr>
                   </pic:nvPicPr>
                   <pic:blipFill>
-                    <a:blip r:embed="rId8">
+                    <a:blip r:embed="rId9">
                       <a:extLst>
                         <a:ext uri="{28A0092B-C50C-407E-A947-70E740481C1C}">
                           <a14:useLocalDpi xmlns:a14="http://schemas.microsoft.com/office/drawing/2010/main" val="0"/>
@@ -1006,7 +1858,7 @@
                     </pic:cNvPicPr>
                   </pic:nvPicPr>
                   <pic:blipFill>
-                    <a:blip r:embed="rId9">
+                    <a:blip r:embed="rId10">
                       <a:extLst>
                         <a:ext uri="{28A0092B-C50C-407E-A947-70E740481C1C}">
                           <a14:useLocalDpi xmlns:a14="http://schemas.microsoft.com/office/drawing/2010/main" val="0"/>
@@ -1078,7 +1930,7 @@
                     </pic:cNvPicPr>
                   </pic:nvPicPr>
                   <pic:blipFill>
-                    <a:blip r:embed="rId10">
+                    <a:blip r:embed="rId11">
                       <a:extLst>
                         <a:ext uri="{28A0092B-C50C-407E-A947-70E740481C1C}">
                           <a14:useLocalDpi xmlns:a14="http://schemas.microsoft.com/office/drawing/2010/main" val="0"/>
@@ -1115,7 +1967,15 @@
         <w:spacing w:before="100" w:beforeAutospacing="1" w:after="100" w:afterAutospacing="1" w:line="240" w:lineRule="auto"/>
       </w:pPr>
       <w:r>
-        <w:t>Aquí, busca la opción de “Windows Subsystem for Linux” y actívala, instala eso y permite que tu computadora se reinicie.</w:t>
+        <w:t xml:space="preserve">Aquí, busca la opción de “Windows </w:t>
+      </w:r>
+      <w:proofErr w:type="spellStart"/>
+      <w:r>
+        <w:t>Subsystem</w:t>
+      </w:r>
+      <w:proofErr w:type="spellEnd"/>
+      <w:r>
+        <w:t xml:space="preserve"> for Linux” y actívala, instala eso y permite que tu computadora se reinicie.</w:t>
       </w:r>
     </w:p>
     <w:p>
@@ -1123,7 +1983,15 @@
         <w:spacing w:before="100" w:beforeAutospacing="1" w:after="100" w:afterAutospacing="1" w:line="240" w:lineRule="auto"/>
       </w:pPr>
       <w:r>
-        <w:t>Luego, entra al menú inicio, escribe bash y sigue los pasos que te indique, en caso de que te diga que no tienes ninguna distribución sólo ve a la tienda de aplicaciones y descargaba Ubuntu para Windows.</w:t>
+        <w:t xml:space="preserve">Luego, entra al menú inicio, escribe </w:t>
+      </w:r>
+      <w:proofErr w:type="spellStart"/>
+      <w:r>
+        <w:t>bash</w:t>
+      </w:r>
+      <w:proofErr w:type="spellEnd"/>
+      <w:r>
+        <w:t xml:space="preserve"> y sigue los pasos que te indique, en caso de que te diga que no tienes ninguna distribución sólo ve a la tienda de aplicaciones y descargaba Ubuntu para Windows.</w:t>
       </w:r>
     </w:p>
     <w:p>
@@ -1159,7 +2027,7 @@
                     </pic:cNvPicPr>
                   </pic:nvPicPr>
                   <pic:blipFill>
-                    <a:blip r:embed="rId11">
+                    <a:blip r:embed="rId12">
                       <a:extLst>
                         <a:ext uri="{28A0092B-C50C-407E-A947-70E740481C1C}">
                           <a14:useLocalDpi xmlns:a14="http://schemas.microsoft.com/office/drawing/2010/main" val="0"/>
@@ -1208,7 +2076,27 @@
           <w:szCs w:val="24"/>
           <w:lang w:eastAsia="es-CO"/>
         </w:rPr>
-        <w:t>En caso de error, ejecutar en Power Shell con permisos de Administrador:</w:t>
+        <w:t xml:space="preserve">En caso de error, ejecutar en </w:t>
+      </w:r>
+      <w:proofErr w:type="spellStart"/>
+      <w:r>
+        <w:rPr>
+          <w:rFonts w:ascii="Times New Roman" w:eastAsia="Times New Roman" w:hAnsi="Times New Roman" w:cs="Times New Roman"/>
+          <w:sz w:val="24"/>
+          <w:szCs w:val="24"/>
+          <w:lang w:eastAsia="es-CO"/>
+        </w:rPr>
+        <w:t>Power</w:t>
+      </w:r>
+      <w:proofErr w:type="spellEnd"/>
+      <w:r>
+        <w:rPr>
+          <w:rFonts w:ascii="Times New Roman" w:eastAsia="Times New Roman" w:hAnsi="Times New Roman" w:cs="Times New Roman"/>
+          <w:sz w:val="24"/>
+          <w:szCs w:val="24"/>
+          <w:lang w:eastAsia="es-CO"/>
+        </w:rPr>
+        <w:t xml:space="preserve"> Shell con permisos de Administrador:</w:t>
       </w:r>
     </w:p>
     <w:p>
@@ -1236,7 +2124,55 @@
           <w:szCs w:val="18"/>
           <w:lang w:val="en-US"/>
         </w:rPr>
-        <w:t>Enable-WindowsOptionalFeature -Online -FeatureName Microsoft-Windows-Subsystem-Linux</w:t>
+        <w:t>Enable-</w:t>
+      </w:r>
+      <w:proofErr w:type="spellStart"/>
+      <w:r>
+        <w:rPr>
+          <w:rFonts w:ascii="Lucida Console" w:hAnsi="Lucida Console" w:cs="Lucida Console"/>
+          <w:i/>
+          <w:iCs/>
+          <w:sz w:val="18"/>
+          <w:szCs w:val="18"/>
+          <w:lang w:val="en-US"/>
+        </w:rPr>
+        <w:t>WindowsOptionalFeature</w:t>
+      </w:r>
+      <w:proofErr w:type="spellEnd"/>
+      <w:r>
+        <w:rPr>
+          <w:rFonts w:ascii="Lucida Console" w:hAnsi="Lucida Console" w:cs="Lucida Console"/>
+          <w:i/>
+          <w:iCs/>
+          <w:sz w:val="18"/>
+          <w:szCs w:val="18"/>
+          <w:lang w:val="en-US"/>
+        </w:rPr>
+        <w:t xml:space="preserve"> -Online -</w:t>
+      </w:r>
+      <w:proofErr w:type="spellStart"/>
+      <w:r>
+        <w:rPr>
+          <w:rFonts w:ascii="Lucida Console" w:hAnsi="Lucida Console" w:cs="Lucida Console"/>
+          <w:i/>
+          <w:iCs/>
+          <w:sz w:val="18"/>
+          <w:szCs w:val="18"/>
+          <w:lang w:val="en-US"/>
+        </w:rPr>
+        <w:t>FeatureName</w:t>
+      </w:r>
+      <w:proofErr w:type="spellEnd"/>
+      <w:r>
+        <w:rPr>
+          <w:rFonts w:ascii="Lucida Console" w:hAnsi="Lucida Console" w:cs="Lucida Console"/>
+          <w:i/>
+          <w:iCs/>
+          <w:sz w:val="18"/>
+          <w:szCs w:val="18"/>
+          <w:lang w:val="en-US"/>
+        </w:rPr>
+        <w:t xml:space="preserve"> Microsoft-Windows-Subsystem-Linux</w:t>
       </w:r>
     </w:p>
     <w:p>
@@ -1373,104 +2309,6 @@
             <wp:extent cx="5612130" cy="3020695"/>
             <wp:effectExtent l="0" t="0" r="7620" b="8255"/>
             <wp:docPr id="11" name="Imagen 11"/>
-            <wp:cNvGraphicFramePr>
-              <a:graphicFrameLocks xmlns:a="http://schemas.openxmlformats.org/drawingml/2006/main" noChangeAspect="1"/>
-            </wp:cNvGraphicFramePr>
-            <a:graphic xmlns:a="http://schemas.openxmlformats.org/drawingml/2006/main">
-              <a:graphicData uri="http://schemas.openxmlformats.org/drawingml/2006/picture">
-                <pic:pic xmlns:pic="http://schemas.openxmlformats.org/drawingml/2006/picture">
-                  <pic:nvPicPr>
-                    <pic:cNvPr id="1" name=""/>
-                    <pic:cNvPicPr/>
-                  </pic:nvPicPr>
-                  <pic:blipFill>
-                    <a:blip r:embed="rId12"/>
-                    <a:stretch>
-                      <a:fillRect/>
-                    </a:stretch>
-                  </pic:blipFill>
-                  <pic:spPr>
-                    <a:xfrm>
-                      <a:off x="0" y="0"/>
-                      <a:ext cx="5612130" cy="3020695"/>
-                    </a:xfrm>
-                    <a:prstGeom prst="rect">
-                      <a:avLst/>
-                    </a:prstGeom>
-                  </pic:spPr>
-                </pic:pic>
-              </a:graphicData>
-            </a:graphic>
-          </wp:inline>
-        </w:drawing>
-      </w:r>
-    </w:p>
-    <w:p>
-      <w:pPr>
-        <w:spacing w:after="0" w:line="240" w:lineRule="auto"/>
-        <w:rPr>
-          <w:rFonts w:ascii="Times New Roman" w:eastAsia="Times New Roman" w:hAnsi="Times New Roman" w:cs="Times New Roman"/>
-          <w:sz w:val="24"/>
-          <w:szCs w:val="24"/>
-          <w:lang w:eastAsia="es-CO"/>
-        </w:rPr>
-      </w:pPr>
-      <w:r>
-        <w:rPr>
-          <w:rFonts w:ascii="Times New Roman" w:eastAsia="Times New Roman" w:hAnsi="Symbol" w:cs="Times New Roman"/>
-          <w:sz w:val="24"/>
-          <w:szCs w:val="24"/>
-          <w:lang w:eastAsia="es-CO"/>
-        </w:rPr>
-        <w:t></w:t>
-      </w:r>
-      <w:r>
-        <w:rPr>
-          <w:rFonts w:ascii="Times New Roman" w:eastAsia="Times New Roman" w:hAnsi="Times New Roman" w:cs="Times New Roman"/>
-          <w:sz w:val="24"/>
-          <w:szCs w:val="24"/>
-          <w:lang w:eastAsia="es-CO"/>
-        </w:rPr>
-        <w:t xml:space="preserve">  </w:t>
-      </w:r>
-      <w:r>
-        <w:rPr>
-          <w:rFonts w:ascii="Times New Roman" w:eastAsia="Times New Roman" w:hAnsi="Times New Roman" w:cs="Times New Roman"/>
-          <w:b/>
-          <w:bCs/>
-          <w:sz w:val="24"/>
-          <w:szCs w:val="24"/>
-          <w:lang w:eastAsia="es-CO"/>
-        </w:rPr>
-        <w:t>ESLint</w:t>
-      </w:r>
-      <w:r>
-        <w:rPr>
-          <w:rFonts w:ascii="Times New Roman" w:eastAsia="Times New Roman" w:hAnsi="Times New Roman" w:cs="Times New Roman"/>
-          <w:sz w:val="24"/>
-          <w:szCs w:val="24"/>
-          <w:lang w:eastAsia="es-CO"/>
-        </w:rPr>
-        <w:t xml:space="preserve">: es una herramienta de análisis de código estático para identificar patrones problemáticos encontrados en el código JavaScript, o sea, nuestro linter. Debemos instalar y configurar eslint para que siga el estilo de código que le indiquemos. </w:t>
-      </w:r>
-    </w:p>
-    <w:p>
-      <w:pPr>
-        <w:rPr>
-          <w:rFonts w:ascii="Times New Roman" w:hAnsi="Times New Roman" w:cs="Times New Roman"/>
-          <w:sz w:val="24"/>
-          <w:szCs w:val="24"/>
-        </w:rPr>
-      </w:pPr>
-      <w:r>
-        <w:rPr>
-          <w:noProof/>
-        </w:rPr>
-        <w:drawing>
-          <wp:inline distT="0" distB="0" distL="0" distR="0" wp14:anchorId="261046E0" wp14:editId="620DA982">
-            <wp:extent cx="5612130" cy="2631440"/>
-            <wp:effectExtent l="0" t="0" r="7620" b="0"/>
-            <wp:docPr id="13" name="Imagen 13"/>
             <wp:cNvGraphicFramePr>
               <a:graphicFrameLocks xmlns:a="http://schemas.openxmlformats.org/drawingml/2006/main" noChangeAspect="1"/>
             </wp:cNvGraphicFramePr>
@@ -1490,7 +2328,7 @@
                   <pic:spPr>
                     <a:xfrm>
                       <a:off x="0" y="0"/>
-                      <a:ext cx="5612130" cy="2631440"/>
+                      <a:ext cx="5612130" cy="3020695"/>
                     </a:xfrm>
                     <a:prstGeom prst="rect">
                       <a:avLst/>
@@ -1505,6 +2343,7 @@
     </w:p>
     <w:p>
       <w:pPr>
+        <w:spacing w:after="0" w:line="240" w:lineRule="auto"/>
         <w:rPr>
           <w:rFonts w:ascii="Times New Roman" w:eastAsia="Times New Roman" w:hAnsi="Times New Roman" w:cs="Times New Roman"/>
           <w:sz w:val="24"/>
@@ -1539,33 +2378,42 @@
           <w:szCs w:val="24"/>
           <w:lang w:eastAsia="es-CO"/>
         </w:rPr>
-        <w:t>Color Highlight</w:t>
-      </w:r>
-      <w:r>
-        <w:rPr>
-          <w:rFonts w:ascii="Times New Roman" w:eastAsia="Times New Roman" w:hAnsi="Times New Roman" w:cs="Times New Roman"/>
-          <w:sz w:val="24"/>
-          <w:szCs w:val="24"/>
-          <w:lang w:eastAsia="es-CO"/>
-        </w:rPr>
-        <w:t>: resalta el color que estemos escribiendo.</w:t>
-      </w:r>
-      <w:r>
-        <w:rPr>
-          <w:rFonts w:ascii="Times New Roman" w:eastAsia="Times New Roman" w:hAnsi="Times New Roman" w:cs="Times New Roman"/>
-          <w:sz w:val="24"/>
-          <w:szCs w:val="24"/>
-          <w:lang w:eastAsia="es-CO"/>
-        </w:rPr>
-        <w:t xml:space="preserve"> </w:t>
-      </w:r>
-    </w:p>
-    <w:p>
-      <w:pPr>
-        <w:rPr>
-          <w:rFonts w:ascii="Times New Roman" w:hAnsi="Times New Roman" w:cs="Times New Roman"/>
-          <w:i/>
-          <w:iCs/>
+        <w:t>ESLint</w:t>
+      </w:r>
+      <w:r>
+        <w:rPr>
+          <w:rFonts w:ascii="Times New Roman" w:eastAsia="Times New Roman" w:hAnsi="Times New Roman" w:cs="Times New Roman"/>
+          <w:sz w:val="24"/>
+          <w:szCs w:val="24"/>
+          <w:lang w:eastAsia="es-CO"/>
+        </w:rPr>
+        <w:t xml:space="preserve">: es una herramienta de análisis de código estático para identificar patrones problemáticos encontrados en el código JavaScript, o sea, nuestro </w:t>
+      </w:r>
+      <w:proofErr w:type="spellStart"/>
+      <w:r>
+        <w:rPr>
+          <w:rFonts w:ascii="Times New Roman" w:eastAsia="Times New Roman" w:hAnsi="Times New Roman" w:cs="Times New Roman"/>
+          <w:sz w:val="24"/>
+          <w:szCs w:val="24"/>
+          <w:lang w:eastAsia="es-CO"/>
+        </w:rPr>
+        <w:t>linter</w:t>
+      </w:r>
+      <w:proofErr w:type="spellEnd"/>
+      <w:r>
+        <w:rPr>
+          <w:rFonts w:ascii="Times New Roman" w:eastAsia="Times New Roman" w:hAnsi="Times New Roman" w:cs="Times New Roman"/>
+          <w:sz w:val="24"/>
+          <w:szCs w:val="24"/>
+          <w:lang w:eastAsia="es-CO"/>
+        </w:rPr>
+        <w:t xml:space="preserve">. Debemos instalar y configurar eslint para que siga el estilo de código que le indiquemos. </w:t>
+      </w:r>
+    </w:p>
+    <w:p>
+      <w:pPr>
+        <w:rPr>
+          <w:rFonts w:ascii="Times New Roman" w:hAnsi="Times New Roman" w:cs="Times New Roman"/>
           <w:sz w:val="24"/>
           <w:szCs w:val="24"/>
         </w:rPr>
@@ -1574,12 +2422,11 @@
         <w:rPr>
           <w:noProof/>
         </w:rPr>
-        <w:lastRenderedPageBreak/>
         <w:drawing>
-          <wp:inline distT="0" distB="0" distL="0" distR="0" wp14:anchorId="14BA8630" wp14:editId="076D2E3B">
-            <wp:extent cx="5612130" cy="2761615"/>
-            <wp:effectExtent l="0" t="0" r="7620" b="635"/>
-            <wp:docPr id="14" name="Imagen 14"/>
+          <wp:inline distT="0" distB="0" distL="0" distR="0" wp14:anchorId="261046E0" wp14:editId="620DA982">
+            <wp:extent cx="5612130" cy="2631440"/>
+            <wp:effectExtent l="0" t="0" r="7620" b="0"/>
+            <wp:docPr id="13" name="Imagen 13"/>
             <wp:cNvGraphicFramePr>
               <a:graphicFrameLocks xmlns:a="http://schemas.openxmlformats.org/drawingml/2006/main" noChangeAspect="1"/>
             </wp:cNvGraphicFramePr>
@@ -1599,7 +2446,7 @@
                   <pic:spPr>
                     <a:xfrm>
                       <a:off x="0" y="0"/>
-                      <a:ext cx="5612130" cy="2761615"/>
+                      <a:ext cx="5612130" cy="2631440"/>
                     </a:xfrm>
                     <a:prstGeom prst="rect">
                       <a:avLst/>
@@ -1621,177 +2468,87 @@
           <w:lang w:eastAsia="es-CO"/>
         </w:rPr>
       </w:pPr>
-    </w:p>
-    <w:p>
-      <w:pPr>
-        <w:rPr>
-          <w:rFonts w:ascii="Times New Roman" w:hAnsi="Times New Roman" w:cs="Times New Roman"/>
-          <w:sz w:val="24"/>
-          <w:szCs w:val="24"/>
-        </w:rPr>
-      </w:pPr>
-    </w:p>
-    <w:p>
-      <w:pPr>
-        <w:rPr>
-          <w:rFonts w:ascii="Times New Roman" w:hAnsi="Times New Roman" w:cs="Times New Roman"/>
-          <w:sz w:val="24"/>
-          <w:szCs w:val="24"/>
-        </w:rPr>
-      </w:pPr>
-    </w:p>
-    <w:p>
-      <w:pPr>
-        <w:rPr>
-          <w:rFonts w:ascii="Times New Roman" w:hAnsi="Times New Roman" w:cs="Times New Roman"/>
-          <w:b/>
-          <w:bCs/>
-          <w:sz w:val="44"/>
-          <w:szCs w:val="44"/>
-        </w:rPr>
-      </w:pPr>
-    </w:p>
-    <w:p>
-      <w:pPr>
-        <w:rPr>
-          <w:rFonts w:ascii="Times New Roman" w:hAnsi="Times New Roman" w:cs="Times New Roman"/>
-          <w:b/>
-          <w:bCs/>
-          <w:sz w:val="44"/>
-          <w:szCs w:val="44"/>
-        </w:rPr>
-      </w:pPr>
-    </w:p>
-    <w:p>
-      <w:pPr>
-        <w:rPr>
-          <w:rFonts w:ascii="Times New Roman" w:hAnsi="Times New Roman" w:cs="Times New Roman"/>
-          <w:b/>
-          <w:bCs/>
-          <w:sz w:val="44"/>
-          <w:szCs w:val="44"/>
-        </w:rPr>
-      </w:pPr>
-    </w:p>
-    <w:p>
-      <w:pPr>
-        <w:rPr>
-          <w:rFonts w:ascii="Times New Roman" w:hAnsi="Times New Roman" w:cs="Times New Roman"/>
-          <w:b/>
-          <w:bCs/>
-          <w:sz w:val="44"/>
-          <w:szCs w:val="44"/>
-        </w:rPr>
-      </w:pPr>
-    </w:p>
-    <w:p>
-      <w:pPr>
-        <w:rPr>
-          <w:rFonts w:ascii="Times New Roman" w:hAnsi="Times New Roman" w:cs="Times New Roman"/>
-          <w:b/>
-          <w:bCs/>
-          <w:sz w:val="44"/>
-          <w:szCs w:val="44"/>
-        </w:rPr>
-      </w:pPr>
-    </w:p>
-    <w:p>
-      <w:pPr>
-        <w:rPr>
-          <w:rFonts w:ascii="Times New Roman" w:hAnsi="Times New Roman" w:cs="Times New Roman"/>
-          <w:b/>
-          <w:bCs/>
-          <w:sz w:val="44"/>
-          <w:szCs w:val="44"/>
-        </w:rPr>
-      </w:pPr>
-    </w:p>
-    <w:p>
-      <w:pPr>
-        <w:rPr>
-          <w:rFonts w:ascii="Times New Roman" w:hAnsi="Times New Roman" w:cs="Times New Roman"/>
-          <w:b/>
-          <w:bCs/>
-          <w:sz w:val="44"/>
-          <w:szCs w:val="44"/>
-        </w:rPr>
-      </w:pPr>
-    </w:p>
-    <w:p>
-      <w:pPr>
-        <w:rPr>
-          <w:rFonts w:ascii="Times New Roman" w:hAnsi="Times New Roman" w:cs="Times New Roman"/>
-          <w:b/>
-          <w:bCs/>
-          <w:sz w:val="44"/>
-          <w:szCs w:val="44"/>
-        </w:rPr>
-      </w:pPr>
-    </w:p>
-    <w:p>
-      <w:pPr>
-        <w:rPr>
-          <w:rFonts w:ascii="Times New Roman" w:hAnsi="Times New Roman" w:cs="Times New Roman"/>
-          <w:b/>
-          <w:bCs/>
-          <w:sz w:val="44"/>
-          <w:szCs w:val="44"/>
-        </w:rPr>
-      </w:pPr>
-    </w:p>
-    <w:p>
-      <w:pPr>
-        <w:rPr>
-          <w:rFonts w:ascii="Times New Roman" w:hAnsi="Times New Roman" w:cs="Times New Roman"/>
-          <w:b/>
-          <w:bCs/>
-          <w:sz w:val="44"/>
-          <w:szCs w:val="44"/>
-        </w:rPr>
-      </w:pPr>
-    </w:p>
-    <w:p>
-      <w:pPr>
-        <w:rPr>
-          <w:rFonts w:ascii="Times New Roman" w:hAnsi="Times New Roman" w:cs="Times New Roman"/>
-          <w:b/>
-          <w:bCs/>
-          <w:sz w:val="44"/>
-          <w:szCs w:val="44"/>
-        </w:rPr>
-      </w:pPr>
-      <w:r>
-        <w:rPr>
-          <w:rFonts w:ascii="Times New Roman" w:hAnsi="Times New Roman" w:cs="Times New Roman"/>
-          <w:b/>
-          <w:bCs/>
-          <w:sz w:val="44"/>
-          <w:szCs w:val="44"/>
+      <w:r>
+        <w:rPr>
+          <w:rFonts w:ascii="Times New Roman" w:eastAsia="Times New Roman" w:hAnsi="Symbol" w:cs="Times New Roman"/>
+          <w:sz w:val="24"/>
+          <w:szCs w:val="24"/>
+          <w:lang w:eastAsia="es-CO"/>
+        </w:rPr>
+        <w:t></w:t>
+      </w:r>
+      <w:r>
+        <w:rPr>
+          <w:rFonts w:ascii="Times New Roman" w:eastAsia="Times New Roman" w:hAnsi="Times New Roman" w:cs="Times New Roman"/>
+          <w:sz w:val="24"/>
+          <w:szCs w:val="24"/>
+          <w:lang w:eastAsia="es-CO"/>
+        </w:rPr>
+        <w:t xml:space="preserve">  </w:t>
+      </w:r>
+      <w:r>
+        <w:rPr>
+          <w:rFonts w:ascii="Times New Roman" w:eastAsia="Times New Roman" w:hAnsi="Times New Roman" w:cs="Times New Roman"/>
+          <w:b/>
+          <w:bCs/>
+          <w:sz w:val="24"/>
+          <w:szCs w:val="24"/>
+          <w:lang w:eastAsia="es-CO"/>
+        </w:rPr>
+        <w:t xml:space="preserve">Color </w:t>
+      </w:r>
+      <w:proofErr w:type="spellStart"/>
+      <w:r>
+        <w:rPr>
+          <w:rFonts w:ascii="Times New Roman" w:eastAsia="Times New Roman" w:hAnsi="Times New Roman" w:cs="Times New Roman"/>
+          <w:b/>
+          <w:bCs/>
+          <w:sz w:val="24"/>
+          <w:szCs w:val="24"/>
+          <w:lang w:eastAsia="es-CO"/>
+        </w:rPr>
+        <w:t>Highlight</w:t>
+      </w:r>
+      <w:proofErr w:type="spellEnd"/>
+      <w:r>
+        <w:rPr>
+          <w:rFonts w:ascii="Times New Roman" w:eastAsia="Times New Roman" w:hAnsi="Times New Roman" w:cs="Times New Roman"/>
+          <w:sz w:val="24"/>
+          <w:szCs w:val="24"/>
+          <w:lang w:eastAsia="es-CO"/>
+        </w:rPr>
+        <w:t>: resalta el color que estemos escribiendo.</w:t>
+      </w:r>
+      <w:r>
+        <w:rPr>
+          <w:rFonts w:ascii="Times New Roman" w:eastAsia="Times New Roman" w:hAnsi="Times New Roman" w:cs="Times New Roman"/>
+          <w:sz w:val="24"/>
+          <w:szCs w:val="24"/>
+          <w:lang w:eastAsia="es-CO"/>
+        </w:rPr>
+        <w:t xml:space="preserve"> </w:t>
+      </w:r>
+    </w:p>
+    <w:p>
+      <w:pPr>
+        <w:rPr>
+          <w:rFonts w:ascii="Times New Roman" w:hAnsi="Times New Roman" w:cs="Times New Roman"/>
+          <w:i/>
+          <w:iCs/>
+          <w:sz w:val="24"/>
+          <w:szCs w:val="24"/>
+        </w:rPr>
+      </w:pPr>
+      <w:r>
+        <w:rPr>
+          <w:noProof/>
         </w:rPr>
         <w:lastRenderedPageBreak/>
-        <w:t>Configuración de Herramientas Adicionales.</w:t>
-      </w:r>
-    </w:p>
-    <w:p>
-      <w:pPr>
-        <w:jc w:val="center"/>
-        <w:rPr>
-          <w:rFonts w:ascii="Times New Roman" w:hAnsi="Times New Roman" w:cs="Times New Roman"/>
-          <w:b/>
-          <w:bCs/>
-          <w:sz w:val="44"/>
-          <w:szCs w:val="44"/>
-        </w:rPr>
-      </w:pPr>
-      <w:r>
-        <w:rPr>
-          <w:noProof/>
-        </w:rPr>
         <w:drawing>
-          <wp:inline distT="0" distB="0" distL="0" distR="0" wp14:anchorId="56952963" wp14:editId="3361A60A">
-            <wp:extent cx="3381375" cy="3067050"/>
-            <wp:effectExtent l="0" t="0" r="9525" b="0"/>
-            <wp:docPr id="12" name="Imagen 12"/>
+          <wp:inline distT="0" distB="0" distL="0" distR="0" wp14:anchorId="14BA8630" wp14:editId="076D2E3B">
+            <wp:extent cx="5612130" cy="2761615"/>
+            <wp:effectExtent l="0" t="0" r="7620" b="635"/>
+            <wp:docPr id="14" name="Imagen 14"/>
             <wp:cNvGraphicFramePr>
               <a:graphicFrameLocks xmlns:a="http://schemas.openxmlformats.org/drawingml/2006/main" noChangeAspect="1"/>
             </wp:cNvGraphicFramePr>
@@ -1811,6 +2568,218 @@
                   <pic:spPr>
                     <a:xfrm>
                       <a:off x="0" y="0"/>
+                      <a:ext cx="5612130" cy="2761615"/>
+                    </a:xfrm>
+                    <a:prstGeom prst="rect">
+                      <a:avLst/>
+                    </a:prstGeom>
+                  </pic:spPr>
+                </pic:pic>
+              </a:graphicData>
+            </a:graphic>
+          </wp:inline>
+        </w:drawing>
+      </w:r>
+    </w:p>
+    <w:p>
+      <w:pPr>
+        <w:rPr>
+          <w:rFonts w:ascii="Times New Roman" w:eastAsia="Times New Roman" w:hAnsi="Times New Roman" w:cs="Times New Roman"/>
+          <w:sz w:val="24"/>
+          <w:szCs w:val="24"/>
+          <w:lang w:eastAsia="es-CO"/>
+        </w:rPr>
+      </w:pPr>
+    </w:p>
+    <w:p>
+      <w:pPr>
+        <w:rPr>
+          <w:rFonts w:ascii="Times New Roman" w:hAnsi="Times New Roman" w:cs="Times New Roman"/>
+          <w:sz w:val="24"/>
+          <w:szCs w:val="24"/>
+        </w:rPr>
+      </w:pPr>
+    </w:p>
+    <w:p>
+      <w:pPr>
+        <w:rPr>
+          <w:rFonts w:ascii="Times New Roman" w:hAnsi="Times New Roman" w:cs="Times New Roman"/>
+          <w:sz w:val="24"/>
+          <w:szCs w:val="24"/>
+        </w:rPr>
+      </w:pPr>
+    </w:p>
+    <w:p>
+      <w:pPr>
+        <w:rPr>
+          <w:rFonts w:ascii="Times New Roman" w:hAnsi="Times New Roman" w:cs="Times New Roman"/>
+          <w:b/>
+          <w:bCs/>
+          <w:sz w:val="44"/>
+          <w:szCs w:val="44"/>
+        </w:rPr>
+      </w:pPr>
+    </w:p>
+    <w:p>
+      <w:pPr>
+        <w:rPr>
+          <w:rFonts w:ascii="Times New Roman" w:hAnsi="Times New Roman" w:cs="Times New Roman"/>
+          <w:b/>
+          <w:bCs/>
+          <w:sz w:val="44"/>
+          <w:szCs w:val="44"/>
+        </w:rPr>
+      </w:pPr>
+    </w:p>
+    <w:p>
+      <w:pPr>
+        <w:rPr>
+          <w:rFonts w:ascii="Times New Roman" w:hAnsi="Times New Roman" w:cs="Times New Roman"/>
+          <w:b/>
+          <w:bCs/>
+          <w:sz w:val="44"/>
+          <w:szCs w:val="44"/>
+        </w:rPr>
+      </w:pPr>
+    </w:p>
+    <w:p>
+      <w:pPr>
+        <w:rPr>
+          <w:rFonts w:ascii="Times New Roman" w:hAnsi="Times New Roman" w:cs="Times New Roman"/>
+          <w:b/>
+          <w:bCs/>
+          <w:sz w:val="44"/>
+          <w:szCs w:val="44"/>
+        </w:rPr>
+      </w:pPr>
+    </w:p>
+    <w:p>
+      <w:pPr>
+        <w:rPr>
+          <w:rFonts w:ascii="Times New Roman" w:hAnsi="Times New Roman" w:cs="Times New Roman"/>
+          <w:b/>
+          <w:bCs/>
+          <w:sz w:val="44"/>
+          <w:szCs w:val="44"/>
+        </w:rPr>
+      </w:pPr>
+    </w:p>
+    <w:p>
+      <w:pPr>
+        <w:rPr>
+          <w:rFonts w:ascii="Times New Roman" w:hAnsi="Times New Roman" w:cs="Times New Roman"/>
+          <w:b/>
+          <w:bCs/>
+          <w:sz w:val="44"/>
+          <w:szCs w:val="44"/>
+        </w:rPr>
+      </w:pPr>
+    </w:p>
+    <w:p>
+      <w:pPr>
+        <w:rPr>
+          <w:rFonts w:ascii="Times New Roman" w:hAnsi="Times New Roman" w:cs="Times New Roman"/>
+          <w:b/>
+          <w:bCs/>
+          <w:sz w:val="44"/>
+          <w:szCs w:val="44"/>
+        </w:rPr>
+      </w:pPr>
+    </w:p>
+    <w:p>
+      <w:pPr>
+        <w:rPr>
+          <w:rFonts w:ascii="Times New Roman" w:hAnsi="Times New Roman" w:cs="Times New Roman"/>
+          <w:b/>
+          <w:bCs/>
+          <w:sz w:val="44"/>
+          <w:szCs w:val="44"/>
+        </w:rPr>
+      </w:pPr>
+    </w:p>
+    <w:p>
+      <w:pPr>
+        <w:rPr>
+          <w:rFonts w:ascii="Times New Roman" w:hAnsi="Times New Roman" w:cs="Times New Roman"/>
+          <w:b/>
+          <w:bCs/>
+          <w:sz w:val="44"/>
+          <w:szCs w:val="44"/>
+        </w:rPr>
+      </w:pPr>
+    </w:p>
+    <w:p>
+      <w:pPr>
+        <w:rPr>
+          <w:rFonts w:ascii="Times New Roman" w:hAnsi="Times New Roman" w:cs="Times New Roman"/>
+          <w:b/>
+          <w:bCs/>
+          <w:sz w:val="44"/>
+          <w:szCs w:val="44"/>
+        </w:rPr>
+      </w:pPr>
+    </w:p>
+    <w:p>
+      <w:pPr>
+        <w:rPr>
+          <w:rFonts w:ascii="Times New Roman" w:hAnsi="Times New Roman" w:cs="Times New Roman"/>
+          <w:b/>
+          <w:bCs/>
+          <w:sz w:val="44"/>
+          <w:szCs w:val="44"/>
+        </w:rPr>
+      </w:pPr>
+      <w:r>
+        <w:rPr>
+          <w:rFonts w:ascii="Times New Roman" w:hAnsi="Times New Roman" w:cs="Times New Roman"/>
+          <w:b/>
+          <w:bCs/>
+          <w:sz w:val="44"/>
+          <w:szCs w:val="44"/>
+        </w:rPr>
+        <w:lastRenderedPageBreak/>
+        <w:t>Configuración de Herramientas Adicionales.</w:t>
+      </w:r>
+    </w:p>
+    <w:p>
+      <w:pPr>
+        <w:jc w:val="center"/>
+        <w:rPr>
+          <w:rFonts w:ascii="Times New Roman" w:hAnsi="Times New Roman" w:cs="Times New Roman"/>
+          <w:b/>
+          <w:bCs/>
+          <w:sz w:val="44"/>
+          <w:szCs w:val="44"/>
+        </w:rPr>
+      </w:pPr>
+      <w:r>
+        <w:rPr>
+          <w:noProof/>
+        </w:rPr>
+        <w:drawing>
+          <wp:inline distT="0" distB="0" distL="0" distR="0" wp14:anchorId="56952963" wp14:editId="3361A60A">
+            <wp:extent cx="3381375" cy="3067050"/>
+            <wp:effectExtent l="0" t="0" r="9525" b="0"/>
+            <wp:docPr id="12" name="Imagen 12"/>
+            <wp:cNvGraphicFramePr>
+              <a:graphicFrameLocks xmlns:a="http://schemas.openxmlformats.org/drawingml/2006/main" noChangeAspect="1"/>
+            </wp:cNvGraphicFramePr>
+            <a:graphic xmlns:a="http://schemas.openxmlformats.org/drawingml/2006/main">
+              <a:graphicData uri="http://schemas.openxmlformats.org/drawingml/2006/picture">
+                <pic:pic xmlns:pic="http://schemas.openxmlformats.org/drawingml/2006/picture">
+                  <pic:nvPicPr>
+                    <pic:cNvPr id="1" name=""/>
+                    <pic:cNvPicPr/>
+                  </pic:nvPicPr>
+                  <pic:blipFill>
+                    <a:blip r:embed="rId16"/>
+                    <a:stretch>
+                      <a:fillRect/>
+                    </a:stretch>
+                  </pic:blipFill>
+                  <pic:spPr>
+                    <a:xfrm>
+                      <a:off x="0" y="0"/>
                       <a:ext cx="3381375" cy="3067050"/>
                     </a:xfrm>
                     <a:prstGeom prst="rect">
@@ -1906,7 +2875,7 @@
           <w:szCs w:val="28"/>
         </w:rPr>
       </w:pPr>
-      <w:hyperlink r:id="rId16" w:history="1">
+      <w:hyperlink r:id="rId17" w:history="1">
         <w:r>
           <w:rPr>
             <w:rStyle w:val="Hipervnculo"/>
@@ -1986,8 +2955,9 @@
           <w:sz w:val="32"/>
           <w:szCs w:val="32"/>
         </w:rPr>
-        <w:t>Oh My ZSH</w:t>
-      </w:r>
+        <w:t xml:space="preserve">Oh </w:t>
+      </w:r>
+      <w:proofErr w:type="spellStart"/>
       <w:r>
         <w:rPr>
           <w:rFonts w:ascii="Times New Roman" w:hAnsi="Times New Roman" w:cs="Times New Roman"/>
@@ -1998,7 +2968,20 @@
           <w:sz w:val="32"/>
           <w:szCs w:val="32"/>
         </w:rPr>
-        <w:t>.</w:t>
+        <w:t>My</w:t>
+      </w:r>
+      <w:proofErr w:type="spellEnd"/>
+      <w:r>
+        <w:rPr>
+          <w:rFonts w:ascii="Times New Roman" w:hAnsi="Times New Roman" w:cs="Times New Roman"/>
+          <w:b/>
+          <w:bCs/>
+          <w:i/>
+          <w:iCs/>
+          <w:sz w:val="32"/>
+          <w:szCs w:val="32"/>
+        </w:rPr>
+        <w:t xml:space="preserve"> ZSH.</w:t>
       </w:r>
     </w:p>
     <w:p>
@@ -2020,7 +3003,31 @@
           <w:szCs w:val="24"/>
           <w:lang w:eastAsia="es-CO"/>
         </w:rPr>
-        <w:t>Comando para instalar zsh:</w:t>
+        <w:t xml:space="preserve">Comando para instalar </w:t>
+      </w:r>
+      <w:proofErr w:type="spellStart"/>
+      <w:r>
+        <w:rPr>
+          <w:rFonts w:ascii="Times New Roman" w:eastAsia="Times New Roman" w:hAnsi="Times New Roman" w:cs="Times New Roman"/>
+          <w:b/>
+          <w:bCs/>
+          <w:sz w:val="24"/>
+          <w:szCs w:val="24"/>
+          <w:lang w:eastAsia="es-CO"/>
+        </w:rPr>
+        <w:t>zsh</w:t>
+      </w:r>
+      <w:proofErr w:type="spellEnd"/>
+      <w:r>
+        <w:rPr>
+          <w:rFonts w:ascii="Times New Roman" w:eastAsia="Times New Roman" w:hAnsi="Times New Roman" w:cs="Times New Roman"/>
+          <w:b/>
+          <w:bCs/>
+          <w:sz w:val="24"/>
+          <w:szCs w:val="24"/>
+          <w:lang w:eastAsia="es-CO"/>
+        </w:rPr>
+        <w:t>:</w:t>
       </w:r>
     </w:p>
     <w:p>
@@ -2044,8 +3051,39 @@
           <w:szCs w:val="20"/>
           <w:lang w:eastAsia="es-CO"/>
         </w:rPr>
-        <w:t>sudo apt-get install zsh</w:t>
-      </w:r>
+        <w:t xml:space="preserve">sudo </w:t>
+      </w:r>
+      <w:proofErr w:type="spellStart"/>
+      <w:r>
+        <w:rPr>
+          <w:rFonts w:ascii="Courier New" w:eastAsia="Times New Roman" w:hAnsi="Courier New" w:cs="Courier New"/>
+          <w:sz w:val="20"/>
+          <w:szCs w:val="20"/>
+          <w:lang w:eastAsia="es-CO"/>
+        </w:rPr>
+        <w:t>apt</w:t>
+      </w:r>
+      <w:proofErr w:type="spellEnd"/>
+      <w:r>
+        <w:rPr>
+          <w:rFonts w:ascii="Courier New" w:eastAsia="Times New Roman" w:hAnsi="Courier New" w:cs="Courier New"/>
+          <w:sz w:val="20"/>
+          <w:szCs w:val="20"/>
+          <w:lang w:eastAsia="es-CO"/>
+        </w:rPr>
+        <w:t xml:space="preserve">-get install </w:t>
+      </w:r>
+      <w:proofErr w:type="spellStart"/>
+      <w:r>
+        <w:rPr>
+          <w:rFonts w:ascii="Courier New" w:eastAsia="Times New Roman" w:hAnsi="Courier New" w:cs="Courier New"/>
+          <w:sz w:val="20"/>
+          <w:szCs w:val="20"/>
+          <w:lang w:eastAsia="es-CO"/>
+        </w:rPr>
+        <w:t>zsh</w:t>
+      </w:r>
+      <w:proofErr w:type="spellEnd"/>
     </w:p>
     <w:p>
       <w:pPr>
@@ -2066,7 +3104,55 @@
           <w:szCs w:val="24"/>
           <w:lang w:eastAsia="es-CO"/>
         </w:rPr>
-        <w:t>Comandos para instalar Oh My Zsh:</w:t>
+        <w:t xml:space="preserve">Comandos para instalar Oh </w:t>
+      </w:r>
+      <w:proofErr w:type="spellStart"/>
+      <w:r>
+        <w:rPr>
+          <w:rFonts w:ascii="Times New Roman" w:eastAsia="Times New Roman" w:hAnsi="Times New Roman" w:cs="Times New Roman"/>
+          <w:b/>
+          <w:bCs/>
+          <w:sz w:val="24"/>
+          <w:szCs w:val="24"/>
+          <w:lang w:eastAsia="es-CO"/>
+        </w:rPr>
+        <w:t>My</w:t>
+      </w:r>
+      <w:proofErr w:type="spellEnd"/>
+      <w:r>
+        <w:rPr>
+          <w:rFonts w:ascii="Times New Roman" w:eastAsia="Times New Roman" w:hAnsi="Times New Roman" w:cs="Times New Roman"/>
+          <w:b/>
+          <w:bCs/>
+          <w:sz w:val="24"/>
+          <w:szCs w:val="24"/>
+          <w:lang w:eastAsia="es-CO"/>
+        </w:rPr>
+        <w:t xml:space="preserve"> </w:t>
+      </w:r>
+      <w:proofErr w:type="spellStart"/>
+      <w:r>
+        <w:rPr>
+          <w:rFonts w:ascii="Times New Roman" w:eastAsia="Times New Roman" w:hAnsi="Times New Roman" w:cs="Times New Roman"/>
+          <w:b/>
+          <w:bCs/>
+          <w:sz w:val="24"/>
+          <w:szCs w:val="24"/>
+          <w:lang w:eastAsia="es-CO"/>
+        </w:rPr>
+        <w:t>Zsh</w:t>
+      </w:r>
+      <w:proofErr w:type="spellEnd"/>
+      <w:r>
+        <w:rPr>
+          <w:rFonts w:ascii="Times New Roman" w:eastAsia="Times New Roman" w:hAnsi="Times New Roman" w:cs="Times New Roman"/>
+          <w:b/>
+          <w:bCs/>
+          <w:sz w:val="24"/>
+          <w:szCs w:val="24"/>
+          <w:lang w:eastAsia="es-CO"/>
+        </w:rPr>
+        <w:t>:</w:t>
       </w:r>
     </w:p>
     <w:p>
@@ -2083,6 +3169,7 @@
           <w:lang w:eastAsia="es-CO"/>
         </w:rPr>
       </w:pPr>
+      <w:proofErr w:type="spellStart"/>
       <w:r>
         <w:rPr>
           <w:rFonts w:ascii="Courier New" w:eastAsia="Times New Roman" w:hAnsi="Courier New" w:cs="Courier New"/>
@@ -2091,7 +3178,17 @@
           <w:lang w:eastAsia="es-CO"/>
         </w:rPr>
         <w:lastRenderedPageBreak/>
-        <w:t>curl -Lo install.sh https://raw.githubusercontent.com/robbyrussell/oh-my-zsh/master/tools/install.sh</w:t>
+        <w:t>curl</w:t>
+      </w:r>
+      <w:proofErr w:type="spellEnd"/>
+      <w:r>
+        <w:rPr>
+          <w:rFonts w:ascii="Courier New" w:eastAsia="Times New Roman" w:hAnsi="Courier New" w:cs="Courier New"/>
+          <w:sz w:val="20"/>
+          <w:szCs w:val="20"/>
+          <w:lang w:eastAsia="es-CO"/>
+        </w:rPr>
+        <w:t xml:space="preserve"> -Lo install.sh https://raw.githubusercontent.com/robbyrussell/oh-my-zsh/master/tools/install.sh</w:t>
       </w:r>
     </w:p>
     <w:p>
@@ -2108,6 +3205,7 @@
           <w:lang w:eastAsia="es-CO"/>
         </w:rPr>
       </w:pPr>
+      <w:proofErr w:type="spellStart"/>
       <w:r>
         <w:rPr>
           <w:rFonts w:ascii="Courier New" w:eastAsia="Times New Roman" w:hAnsi="Courier New" w:cs="Courier New"/>
@@ -2115,7 +3213,17 @@
           <w:szCs w:val="20"/>
           <w:lang w:eastAsia="es-CO"/>
         </w:rPr>
-        <w:t>sh install.sh</w:t>
+        <w:t>sh</w:t>
+      </w:r>
+      <w:proofErr w:type="spellEnd"/>
+      <w:r>
+        <w:rPr>
+          <w:rFonts w:ascii="Courier New" w:eastAsia="Times New Roman" w:hAnsi="Courier New" w:cs="Courier New"/>
+          <w:sz w:val="20"/>
+          <w:szCs w:val="20"/>
+          <w:lang w:eastAsia="es-CO"/>
+        </w:rPr>
+        <w:t xml:space="preserve"> install.sh</w:t>
       </w:r>
     </w:p>
     <w:p>
@@ -2137,7 +3245,31 @@
           <w:szCs w:val="24"/>
           <w:lang w:eastAsia="es-CO"/>
         </w:rPr>
-        <w:t>Comando para establecer zsh como shell por defecto</w:t>
+        <w:t xml:space="preserve">Comando para establecer </w:t>
+      </w:r>
+      <w:proofErr w:type="spellStart"/>
+      <w:r>
+        <w:rPr>
+          <w:rFonts w:ascii="Times New Roman" w:eastAsia="Times New Roman" w:hAnsi="Times New Roman" w:cs="Times New Roman"/>
+          <w:b/>
+          <w:bCs/>
+          <w:sz w:val="24"/>
+          <w:szCs w:val="24"/>
+          <w:lang w:eastAsia="es-CO"/>
+        </w:rPr>
+        <w:t>zsh</w:t>
+      </w:r>
+      <w:proofErr w:type="spellEnd"/>
+      <w:r>
+        <w:rPr>
+          <w:rFonts w:ascii="Times New Roman" w:eastAsia="Times New Roman" w:hAnsi="Times New Roman" w:cs="Times New Roman"/>
+          <w:b/>
+          <w:bCs/>
+          <w:sz w:val="24"/>
+          <w:szCs w:val="24"/>
+          <w:lang w:eastAsia="es-CO"/>
+        </w:rPr>
+        <w:t xml:space="preserve"> como shell por defecto</w:t>
       </w:r>
     </w:p>
     <w:p>
@@ -2154,6 +3286,7 @@
           <w:lang w:eastAsia="es-CO"/>
         </w:rPr>
       </w:pPr>
+      <w:proofErr w:type="spellStart"/>
       <w:r>
         <w:rPr>
           <w:rFonts w:ascii="Courier New" w:eastAsia="Times New Roman" w:hAnsi="Courier New" w:cs="Courier New"/>
@@ -2161,8 +3294,69 @@
           <w:szCs w:val="20"/>
           <w:lang w:eastAsia="es-CO"/>
         </w:rPr>
-        <w:t>chsh -s /usr/bin/zsh</w:t>
-      </w:r>
+        <w:t>chsh</w:t>
+      </w:r>
+      <w:proofErr w:type="spellEnd"/>
+      <w:r>
+        <w:rPr>
+          <w:rFonts w:ascii="Courier New" w:eastAsia="Times New Roman" w:hAnsi="Courier New" w:cs="Courier New"/>
+          <w:sz w:val="20"/>
+          <w:szCs w:val="20"/>
+          <w:lang w:eastAsia="es-CO"/>
+        </w:rPr>
+        <w:t xml:space="preserve"> -s /</w:t>
+      </w:r>
+      <w:proofErr w:type="spellStart"/>
+      <w:r>
+        <w:rPr>
+          <w:rFonts w:ascii="Courier New" w:eastAsia="Times New Roman" w:hAnsi="Courier New" w:cs="Courier New"/>
+          <w:sz w:val="20"/>
+          <w:szCs w:val="20"/>
+          <w:lang w:eastAsia="es-CO"/>
+        </w:rPr>
+        <w:t>usr</w:t>
+      </w:r>
+      <w:proofErr w:type="spellEnd"/>
+      <w:r>
+        <w:rPr>
+          <w:rFonts w:ascii="Courier New" w:eastAsia="Times New Roman" w:hAnsi="Courier New" w:cs="Courier New"/>
+          <w:sz w:val="20"/>
+          <w:szCs w:val="20"/>
+          <w:lang w:eastAsia="es-CO"/>
+        </w:rPr>
+        <w:t>/</w:t>
+      </w:r>
+      <w:proofErr w:type="spellStart"/>
+      <w:r>
+        <w:rPr>
+          <w:rFonts w:ascii="Courier New" w:eastAsia="Times New Roman" w:hAnsi="Courier New" w:cs="Courier New"/>
+          <w:sz w:val="20"/>
+          <w:szCs w:val="20"/>
+          <w:lang w:eastAsia="es-CO"/>
+        </w:rPr>
+        <w:t>bin</w:t>
+      </w:r>
+      <w:proofErr w:type="spellEnd"/>
+      <w:r>
+        <w:rPr>
+          <w:rFonts w:ascii="Courier New" w:eastAsia="Times New Roman" w:hAnsi="Courier New" w:cs="Courier New"/>
+          <w:sz w:val="20"/>
+          <w:szCs w:val="20"/>
+          <w:lang w:eastAsia="es-CO"/>
+        </w:rPr>
+        <w:t>/</w:t>
+      </w:r>
+      <w:proofErr w:type="spellStart"/>
+      <w:r>
+        <w:rPr>
+          <w:rFonts w:ascii="Courier New" w:eastAsia="Times New Roman" w:hAnsi="Courier New" w:cs="Courier New"/>
+          <w:sz w:val="20"/>
+          <w:szCs w:val="20"/>
+          <w:lang w:eastAsia="es-CO"/>
+        </w:rPr>
+        <w:t>zsh</w:t>
+      </w:r>
+      <w:proofErr w:type="spellEnd"/>
       <w:r>
         <w:rPr>
           <w:rFonts w:ascii="Times New Roman" w:eastAsia="Times New Roman" w:hAnsi="Times New Roman" w:cs="Times New Roman"/>
@@ -2205,8 +3399,19 @@
           <w:szCs w:val="20"/>
           <w:lang w:eastAsia="es-CO"/>
         </w:rPr>
-        <w:t>nano ~/.bashrc</w:t>
-      </w:r>
+        <w:t>nano ~/.</w:t>
+      </w:r>
+      <w:proofErr w:type="spellStart"/>
+      <w:r>
+        <w:rPr>
+          <w:rFonts w:ascii="Courier New" w:eastAsia="Times New Roman" w:hAnsi="Courier New" w:cs="Courier New"/>
+          <w:sz w:val="20"/>
+          <w:szCs w:val="20"/>
+          <w:lang w:eastAsia="es-CO"/>
+        </w:rPr>
+        <w:t>bashrc</w:t>
+      </w:r>
+      <w:proofErr w:type="spellEnd"/>
     </w:p>
     <w:p>
       <w:pPr>
@@ -2229,8 +3434,29 @@
           <w:szCs w:val="24"/>
           <w:lang w:eastAsia="es-CO"/>
         </w:rPr>
-        <w:t xml:space="preserve">colocar esta linea </w:t>
-      </w:r>
+        <w:t xml:space="preserve">colocar esta </w:t>
+      </w:r>
+      <w:proofErr w:type="spellStart"/>
+      <w:r>
+        <w:rPr>
+          <w:rFonts w:ascii="Times New Roman" w:eastAsia="Times New Roman" w:hAnsi="Times New Roman" w:cs="Times New Roman"/>
+          <w:sz w:val="24"/>
+          <w:szCs w:val="24"/>
+          <w:lang w:eastAsia="es-CO"/>
+        </w:rPr>
+        <w:t>linea</w:t>
+      </w:r>
+      <w:proofErr w:type="spellEnd"/>
+      <w:r>
+        <w:rPr>
+          <w:rFonts w:ascii="Times New Roman" w:eastAsia="Times New Roman" w:hAnsi="Times New Roman" w:cs="Times New Roman"/>
+          <w:sz w:val="24"/>
+          <w:szCs w:val="24"/>
+          <w:lang w:eastAsia="es-CO"/>
+        </w:rPr>
+        <w:t xml:space="preserve"> </w:t>
+      </w:r>
+      <w:proofErr w:type="spellStart"/>
       <w:r>
         <w:rPr>
           <w:rFonts w:ascii="Courier New" w:eastAsia="Times New Roman" w:hAnsi="Courier New" w:cs="Courier New"/>
@@ -2240,8 +3466,33 @@
           <w:szCs w:val="20"/>
           <w:lang w:eastAsia="es-CO"/>
         </w:rPr>
-        <w:t>bash -c zsh</w:t>
-      </w:r>
+        <w:t>bash</w:t>
+      </w:r>
+      <w:proofErr w:type="spellEnd"/>
+      <w:r>
+        <w:rPr>
+          <w:rFonts w:ascii="Courier New" w:eastAsia="Times New Roman" w:hAnsi="Courier New" w:cs="Courier New"/>
+          <w:b/>
+          <w:bCs/>
+          <w:sz w:val="20"/>
+          <w:szCs w:val="20"/>
+          <w:lang w:eastAsia="es-CO"/>
+        </w:rPr>
+        <w:t xml:space="preserve"> -c </w:t>
+      </w:r>
+      <w:proofErr w:type="spellStart"/>
+      <w:r>
+        <w:rPr>
+          <w:rFonts w:ascii="Courier New" w:eastAsia="Times New Roman" w:hAnsi="Courier New" w:cs="Courier New"/>
+          <w:b/>
+          <w:bCs/>
+          <w:sz w:val="20"/>
+          <w:szCs w:val="20"/>
+          <w:lang w:eastAsia="es-CO"/>
+        </w:rPr>
+        <w:t>zsh</w:t>
+      </w:r>
+      <w:proofErr w:type="spellEnd"/>
       <w:r>
         <w:rPr>
           <w:rFonts w:ascii="Times New Roman" w:eastAsia="Times New Roman" w:hAnsi="Times New Roman" w:cs="Times New Roman"/>
@@ -2275,6 +3526,7 @@
         </w:rPr>
         <w:t xml:space="preserve">En la misma terminal de Linux ejecutar el comando </w:t>
       </w:r>
+      <w:proofErr w:type="spellStart"/>
       <w:r>
         <w:rPr>
           <w:rFonts w:ascii="Courier New" w:eastAsia="Times New Roman" w:hAnsi="Courier New" w:cs="Courier New"/>
@@ -2284,8 +3536,81 @@
           <w:szCs w:val="20"/>
           <w:lang w:eastAsia="es-CO"/>
         </w:rPr>
-        <w:t>chsh -s /usr/bin/zsh</w:t>
-      </w:r>
+        <w:t>chsh</w:t>
+      </w:r>
+      <w:proofErr w:type="spellEnd"/>
+      <w:r>
+        <w:rPr>
+          <w:rFonts w:ascii="Courier New" w:eastAsia="Times New Roman" w:hAnsi="Courier New" w:cs="Courier New"/>
+          <w:b/>
+          <w:bCs/>
+          <w:sz w:val="20"/>
+          <w:szCs w:val="20"/>
+          <w:lang w:eastAsia="es-CO"/>
+        </w:rPr>
+        <w:t xml:space="preserve"> -s /</w:t>
+      </w:r>
+      <w:proofErr w:type="spellStart"/>
+      <w:r>
+        <w:rPr>
+          <w:rFonts w:ascii="Courier New" w:eastAsia="Times New Roman" w:hAnsi="Courier New" w:cs="Courier New"/>
+          <w:b/>
+          <w:bCs/>
+          <w:sz w:val="20"/>
+          <w:szCs w:val="20"/>
+          <w:lang w:eastAsia="es-CO"/>
+        </w:rPr>
+        <w:t>usr</w:t>
+      </w:r>
+      <w:proofErr w:type="spellEnd"/>
+      <w:r>
+        <w:rPr>
+          <w:rFonts w:ascii="Courier New" w:eastAsia="Times New Roman" w:hAnsi="Courier New" w:cs="Courier New"/>
+          <w:b/>
+          <w:bCs/>
+          <w:sz w:val="20"/>
+          <w:szCs w:val="20"/>
+          <w:lang w:eastAsia="es-CO"/>
+        </w:rPr>
+        <w:t>/</w:t>
+      </w:r>
+      <w:proofErr w:type="spellStart"/>
+      <w:r>
+        <w:rPr>
+          <w:rFonts w:ascii="Courier New" w:eastAsia="Times New Roman" w:hAnsi="Courier New" w:cs="Courier New"/>
+          <w:b/>
+          <w:bCs/>
+          <w:sz w:val="20"/>
+          <w:szCs w:val="20"/>
+          <w:lang w:eastAsia="es-CO"/>
+        </w:rPr>
+        <w:t>bin</w:t>
+      </w:r>
+      <w:proofErr w:type="spellEnd"/>
+      <w:r>
+        <w:rPr>
+          <w:rFonts w:ascii="Courier New" w:eastAsia="Times New Roman" w:hAnsi="Courier New" w:cs="Courier New"/>
+          <w:b/>
+          <w:bCs/>
+          <w:sz w:val="20"/>
+          <w:szCs w:val="20"/>
+          <w:lang w:eastAsia="es-CO"/>
+        </w:rPr>
+        <w:t>/</w:t>
+      </w:r>
+      <w:proofErr w:type="spellStart"/>
+      <w:r>
+        <w:rPr>
+          <w:rFonts w:ascii="Courier New" w:eastAsia="Times New Roman" w:hAnsi="Courier New" w:cs="Courier New"/>
+          <w:b/>
+          <w:bCs/>
+          <w:sz w:val="20"/>
+          <w:szCs w:val="20"/>
+          <w:lang w:eastAsia="es-CO"/>
+        </w:rPr>
+        <w:t>zsh</w:t>
+      </w:r>
+      <w:proofErr w:type="spellEnd"/>
       <w:r>
         <w:rPr>
           <w:rFonts w:ascii="Times New Roman" w:eastAsia="Times New Roman" w:hAnsi="Times New Roman" w:cs="Times New Roman"/>
@@ -2529,7 +3854,55 @@
           <w:rStyle w:val="CdigoHTML"/>
           <w:rFonts w:eastAsiaTheme="majorEastAsia"/>
         </w:rPr>
-        <w:t>$ node -v command not found: node</w:t>
+        <w:t xml:space="preserve">$ node -v </w:t>
+      </w:r>
+      <w:proofErr w:type="spellStart"/>
+      <w:r>
+        <w:rPr>
+          <w:rStyle w:val="CdigoHTML"/>
+          <w:rFonts w:eastAsiaTheme="majorEastAsia"/>
+        </w:rPr>
+        <w:t>command</w:t>
+      </w:r>
+      <w:proofErr w:type="spellEnd"/>
+      <w:r>
+        <w:rPr>
+          <w:rStyle w:val="CdigoHTML"/>
+          <w:rFonts w:eastAsiaTheme="majorEastAsia"/>
+        </w:rPr>
+        <w:t xml:space="preserve"> </w:t>
+      </w:r>
+      <w:proofErr w:type="spellStart"/>
+      <w:r>
+        <w:rPr>
+          <w:rStyle w:val="CdigoHTML"/>
+          <w:rFonts w:eastAsiaTheme="majorEastAsia"/>
+        </w:rPr>
+        <w:t>not</w:t>
+      </w:r>
+      <w:proofErr w:type="spellEnd"/>
+      <w:r>
+        <w:rPr>
+          <w:rStyle w:val="CdigoHTML"/>
+          <w:rFonts w:eastAsiaTheme="majorEastAsia"/>
+        </w:rPr>
+        <w:t xml:space="preserve"> </w:t>
+      </w:r>
+      <w:proofErr w:type="spellStart"/>
+      <w:r>
+        <w:rPr>
+          <w:rStyle w:val="CdigoHTML"/>
+          <w:rFonts w:eastAsiaTheme="majorEastAsia"/>
+        </w:rPr>
+        <w:t>found</w:t>
+      </w:r>
+      <w:proofErr w:type="spellEnd"/>
+      <w:r>
+        <w:rPr>
+          <w:rStyle w:val="CdigoHTML"/>
+          <w:rFonts w:eastAsiaTheme="majorEastAsia"/>
+        </w:rPr>
+        <w:t>: node</w:t>
       </w:r>
     </w:p>
     <w:p>
@@ -2585,55 +3958,157 @@
           <w:rFonts w:eastAsiaTheme="majorEastAsia"/>
           <w:lang w:val="en-US"/>
         </w:rPr>
-        <w:t>$ sudo apt update</w:t>
-      </w:r>
-    </w:p>
-    <w:p>
-      <w:pPr>
-        <w:pStyle w:val="NormalWeb"/>
-        <w:rPr>
-          <w:lang w:val="en-US"/>
-        </w:rPr>
-      </w:pPr>
+        <w:t xml:space="preserve">$ </w:t>
+      </w:r>
+      <w:proofErr w:type="spellStart"/>
       <w:r>
         <w:rPr>
           <w:rStyle w:val="CdigoHTML"/>
           <w:rFonts w:eastAsiaTheme="majorEastAsia"/>
           <w:lang w:val="en-US"/>
         </w:rPr>
-        <w:t>$ sudo apt install nodejs</w:t>
-      </w:r>
-    </w:p>
-    <w:p>
-      <w:pPr>
-        <w:pStyle w:val="NormalWeb"/>
-      </w:pPr>
+        <w:t>sudo</w:t>
+      </w:r>
+      <w:proofErr w:type="spellEnd"/>
       <w:r>
         <w:rPr>
           <w:rStyle w:val="CdigoHTML"/>
           <w:rFonts w:eastAsiaTheme="majorEastAsia"/>
-        </w:rPr>
-        <w:t>$ sudo apt install npm</w:t>
+          <w:lang w:val="en-US"/>
+        </w:rPr>
+        <w:t xml:space="preserve"> apt update</w:t>
       </w:r>
     </w:p>
     <w:p>
       <w:pPr>
         <w:pStyle w:val="NormalWeb"/>
-      </w:pPr>
-      <w:r>
-        <w:t>En distribuciones basadas en Arch:</w:t>
-      </w:r>
-    </w:p>
-    <w:p>
-      <w:pPr>
-        <w:pStyle w:val="NormalWeb"/>
+        <w:rPr>
+          <w:lang w:val="en-US"/>
+        </w:rPr>
       </w:pPr>
       <w:r>
         <w:rPr>
           <w:rStyle w:val="CdigoHTML"/>
           <w:rFonts w:eastAsiaTheme="majorEastAsia"/>
-        </w:rPr>
-        <w:t>$ pacman -S nodejs npm</w:t>
+          <w:lang w:val="en-US"/>
+        </w:rPr>
+        <w:t xml:space="preserve">$ </w:t>
+      </w:r>
+      <w:proofErr w:type="spellStart"/>
+      <w:r>
+        <w:rPr>
+          <w:rStyle w:val="CdigoHTML"/>
+          <w:rFonts w:eastAsiaTheme="majorEastAsia"/>
+          <w:lang w:val="en-US"/>
+        </w:rPr>
+        <w:t>sudo</w:t>
+      </w:r>
+      <w:proofErr w:type="spellEnd"/>
+      <w:r>
+        <w:rPr>
+          <w:rStyle w:val="CdigoHTML"/>
+          <w:rFonts w:eastAsiaTheme="majorEastAsia"/>
+          <w:lang w:val="en-US"/>
+        </w:rPr>
+        <w:t xml:space="preserve"> apt install </w:t>
+      </w:r>
+      <w:proofErr w:type="spellStart"/>
+      <w:r>
+        <w:rPr>
+          <w:rStyle w:val="CdigoHTML"/>
+          <w:rFonts w:eastAsiaTheme="majorEastAsia"/>
+          <w:lang w:val="en-US"/>
+        </w:rPr>
+        <w:t>nodejs</w:t>
+      </w:r>
+      <w:proofErr w:type="spellEnd"/>
+    </w:p>
+    <w:p>
+      <w:pPr>
+        <w:pStyle w:val="NormalWeb"/>
+      </w:pPr>
+      <w:r>
+        <w:rPr>
+          <w:rStyle w:val="CdigoHTML"/>
+          <w:rFonts w:eastAsiaTheme="majorEastAsia"/>
+        </w:rPr>
+        <w:t xml:space="preserve">$ sudo </w:t>
+      </w:r>
+      <w:proofErr w:type="spellStart"/>
+      <w:r>
+        <w:rPr>
+          <w:rStyle w:val="CdigoHTML"/>
+          <w:rFonts w:eastAsiaTheme="majorEastAsia"/>
+        </w:rPr>
+        <w:t>apt</w:t>
+      </w:r>
+      <w:proofErr w:type="spellEnd"/>
+      <w:r>
+        <w:rPr>
+          <w:rStyle w:val="CdigoHTML"/>
+          <w:rFonts w:eastAsiaTheme="majorEastAsia"/>
+        </w:rPr>
+        <w:t xml:space="preserve"> install npm</w:t>
+      </w:r>
+    </w:p>
+    <w:p>
+      <w:pPr>
+        <w:pStyle w:val="NormalWeb"/>
+      </w:pPr>
+      <w:r>
+        <w:t xml:space="preserve">En distribuciones basadas en </w:t>
+      </w:r>
+      <w:proofErr w:type="spellStart"/>
+      <w:r>
+        <w:t>Arch</w:t>
+      </w:r>
+      <w:proofErr w:type="spellEnd"/>
+      <w:r>
+        <w:t>:</w:t>
+      </w:r>
+    </w:p>
+    <w:p>
+      <w:pPr>
+        <w:pStyle w:val="NormalWeb"/>
+      </w:pPr>
+      <w:r>
+        <w:rPr>
+          <w:rStyle w:val="CdigoHTML"/>
+          <w:rFonts w:eastAsiaTheme="majorEastAsia"/>
+        </w:rPr>
+        <w:t xml:space="preserve">$ </w:t>
+      </w:r>
+      <w:proofErr w:type="spellStart"/>
+      <w:r>
+        <w:rPr>
+          <w:rStyle w:val="CdigoHTML"/>
+          <w:rFonts w:eastAsiaTheme="majorEastAsia"/>
+        </w:rPr>
+        <w:t>pacman</w:t>
+      </w:r>
+      <w:proofErr w:type="spellEnd"/>
+      <w:r>
+        <w:rPr>
+          <w:rStyle w:val="CdigoHTML"/>
+          <w:rFonts w:eastAsiaTheme="majorEastAsia"/>
+        </w:rPr>
+        <w:t xml:space="preserve"> -S </w:t>
+      </w:r>
+      <w:proofErr w:type="spellStart"/>
+      <w:r>
+        <w:rPr>
+          <w:rStyle w:val="CdigoHTML"/>
+          <w:rFonts w:eastAsiaTheme="majorEastAsia"/>
+        </w:rPr>
+        <w:t>nodejs</w:t>
+      </w:r>
+      <w:proofErr w:type="spellEnd"/>
+      <w:r>
+        <w:rPr>
+          <w:rStyle w:val="CdigoHTML"/>
+          <w:rFonts w:eastAsiaTheme="majorEastAsia"/>
+        </w:rPr>
+        <w:t xml:space="preserve"> npm</w:t>
       </w:r>
     </w:p>
     <w:p>
@@ -2664,7 +4139,7 @@
       <w:r>
         <w:t xml:space="preserve">Esta es la instalación más sencilla y es una instalación clásica en Windows, únicamente descargamos un programa y le damos continuar, o si prefieres configuras la instalación según las opciones que están disponibles. El programa se descarga desde acá </w:t>
       </w:r>
-      <w:hyperlink r:id="rId17" w:anchor="download" w:tgtFrame="_blank" w:history="1">
+      <w:hyperlink r:id="rId18" w:anchor="download" w:tgtFrame="_blank" w:history="1">
         <w:r>
           <w:rPr>
             <w:rStyle w:val="Hipervnculo"/>
@@ -2795,10 +4270,7 @@
         <w:pStyle w:val="Ttulo1"/>
       </w:pPr>
       <w:r>
-        <w:t>Instalación de Node.js</w:t>
-      </w:r>
-      <w:r>
-        <w:t xml:space="preserve"> (Opcional)</w:t>
+        <w:t>Instalación de Node.js (Opcional)</w:t>
       </w:r>
     </w:p>
     <w:p>
@@ -2836,6 +4308,7 @@
           <w:szCs w:val="24"/>
         </w:rPr>
       </w:pPr>
+      <w:proofErr w:type="spellStart"/>
       <w:r>
         <w:rPr>
           <w:b w:val="0"/>
@@ -2852,9 +4325,39 @@
           <w:sz w:val="24"/>
           <w:szCs w:val="24"/>
         </w:rPr>
-        <w:t xml:space="preserve">url -sL </w:t>
-      </w:r>
-      <w:hyperlink r:id="rId18" w:history="1">
+        <w:t>url</w:t>
+      </w:r>
+      <w:proofErr w:type="spellEnd"/>
+      <w:r>
+        <w:rPr>
+          <w:b w:val="0"/>
+          <w:bCs w:val="0"/>
+          <w:sz w:val="24"/>
+          <w:szCs w:val="24"/>
+        </w:rPr>
+        <w:t xml:space="preserve"> -</w:t>
+      </w:r>
+      <w:proofErr w:type="spellStart"/>
+      <w:r>
+        <w:rPr>
+          <w:b w:val="0"/>
+          <w:bCs w:val="0"/>
+          <w:sz w:val="24"/>
+          <w:szCs w:val="24"/>
+        </w:rPr>
+        <w:t>sL</w:t>
+      </w:r>
+      <w:proofErr w:type="spellEnd"/>
+      <w:r>
+        <w:rPr>
+          <w:b w:val="0"/>
+          <w:bCs w:val="0"/>
+          <w:sz w:val="24"/>
+          <w:szCs w:val="24"/>
+        </w:rPr>
+        <w:t xml:space="preserve"> </w:t>
+      </w:r>
+      <w:hyperlink r:id="rId19" w:history="1">
         <w:r>
           <w:rPr>
             <w:rStyle w:val="Hipervnculo"/>
@@ -2882,7 +4385,27 @@
           <w:sz w:val="24"/>
           <w:szCs w:val="24"/>
         </w:rPr>
-        <w:t xml:space="preserve"> bash –</w:t>
+        <w:t xml:space="preserve"> </w:t>
+      </w:r>
+      <w:proofErr w:type="spellStart"/>
+      <w:r>
+        <w:rPr>
+          <w:b w:val="0"/>
+          <w:bCs w:val="0"/>
+          <w:sz w:val="24"/>
+          <w:szCs w:val="24"/>
+        </w:rPr>
+        <w:t>bash</w:t>
+      </w:r>
+      <w:proofErr w:type="spellEnd"/>
+      <w:r>
+        <w:rPr>
+          <w:b w:val="0"/>
+          <w:bCs w:val="0"/>
+          <w:sz w:val="24"/>
+          <w:szCs w:val="24"/>
+        </w:rPr>
+        <w:t xml:space="preserve"> –</w:t>
       </w:r>
     </w:p>
     <w:p>
@@ -2951,7 +4474,7 @@
                     <pic:cNvPicPr/>
                   </pic:nvPicPr>
                   <pic:blipFill>
-                    <a:blip r:embed="rId19"/>
+                    <a:blip r:embed="rId20"/>
                     <a:stretch>
                       <a:fillRect/>
                     </a:stretch>
@@ -3000,7 +4523,7 @@
           <w:u w:val="single"/>
         </w:rPr>
       </w:pPr>
-      <w:hyperlink r:id="rId20" w:history="1">
+      <w:hyperlink r:id="rId21" w:history="1">
         <w:r>
           <w:rPr>
             <w:rStyle w:val="Hipervnculo"/>
@@ -3057,6 +4580,7 @@
           <w:lang w:val="en-US"/>
         </w:rPr>
       </w:pPr>
+      <w:proofErr w:type="spellStart"/>
       <w:r>
         <w:rPr>
           <w:rFonts w:ascii="Times New Roman" w:hAnsi="Times New Roman" w:cs="Times New Roman"/>
@@ -3077,8 +4601,33 @@
           <w:szCs w:val="24"/>
           <w:lang w:val="en-US"/>
         </w:rPr>
-        <w:t>udo apt-get install -y nodejs</w:t>
-      </w:r>
+        <w:t>udo</w:t>
+      </w:r>
+      <w:proofErr w:type="spellEnd"/>
+      <w:r>
+        <w:rPr>
+          <w:rFonts w:ascii="Times New Roman" w:hAnsi="Times New Roman" w:cs="Times New Roman"/>
+          <w:i/>
+          <w:iCs/>
+          <w:sz w:val="24"/>
+          <w:szCs w:val="24"/>
+          <w:lang w:val="en-US"/>
+        </w:rPr>
+        <w:t xml:space="preserve"> apt-get install -y </w:t>
+      </w:r>
+      <w:proofErr w:type="spellStart"/>
+      <w:r>
+        <w:rPr>
+          <w:rFonts w:ascii="Times New Roman" w:hAnsi="Times New Roman" w:cs="Times New Roman"/>
+          <w:i/>
+          <w:iCs/>
+          <w:sz w:val="24"/>
+          <w:szCs w:val="24"/>
+          <w:lang w:val="en-US"/>
+        </w:rPr>
+        <w:t>nodejs</w:t>
+      </w:r>
+      <w:proofErr w:type="spellEnd"/>
     </w:p>
     <w:p>
       <w:pPr>
@@ -3153,7 +4702,7 @@
                     <pic:cNvPicPr/>
                   </pic:nvPicPr>
                   <pic:blipFill>
-                    <a:blip r:embed="rId21"/>
+                    <a:blip r:embed="rId22"/>
                     <a:stretch>
                       <a:fillRect/>
                     </a:stretch>
@@ -3228,10 +4777,7 @@
         <w:pStyle w:val="Ttulo1"/>
       </w:pPr>
       <w:r>
-        <w:t>Herramientas de desarrollo Backend: JSON Viewer y Postman</w:t>
-      </w:r>
-      <w:r>
-        <w:t>.</w:t>
+        <w:t>Herramientas de desarrollo Backend: JSON Viewer y Postman.</w:t>
       </w:r>
     </w:p>
     <w:p>
@@ -3243,7 +4789,7 @@
           <w:bCs w:val="0"/>
         </w:rPr>
       </w:pPr>
-      <w:hyperlink r:id="rId22" w:history="1">
+      <w:hyperlink r:id="rId23" w:history="1">
         <w:r>
           <w:rPr>
             <w:rStyle w:val="Hipervnculo"/>
@@ -3283,7 +4829,7 @@
                     <pic:cNvPicPr/>
                   </pic:nvPicPr>
                   <pic:blipFill>
-                    <a:blip r:embed="rId23"/>
+                    <a:blip r:embed="rId24"/>
                     <a:stretch>
                       <a:fillRect/>
                     </a:stretch>
@@ -3319,7 +4865,15 @@
         <w:pStyle w:val="Ttulo1"/>
       </w:pPr>
       <w:r>
-        <w:t xml:space="preserve">Cómo crear un buen README.md y sintaxis de markdown </w:t>
+        <w:t xml:space="preserve">Cómo crear un buen README.md y sintaxis de </w:t>
+      </w:r>
+      <w:proofErr w:type="spellStart"/>
+      <w:r>
+        <w:t>markdown</w:t>
+      </w:r>
+      <w:proofErr w:type="spellEnd"/>
+      <w:r>
+        <w:t xml:space="preserve"> </w:t>
       </w:r>
     </w:p>
     <w:p>
@@ -3327,16 +4881,26 @@
         <w:pStyle w:val="NormalWeb"/>
       </w:pPr>
       <w:r>
-        <w:t>El README es el archivo en el cual hacemos la descripción del proyecto, ya sea open source o privados es importante tener un buen README. Este archivo se escribe con formato markdown, esto es lo primero que veremos en esta clase.</w:t>
+        <w:t xml:space="preserve">El README es el archivo en el cual hacemos la descripción del proyecto, ya sea open source o privados es importante tener un buen README. Este archivo se escribe con formato </w:t>
+      </w:r>
+      <w:proofErr w:type="spellStart"/>
+      <w:r>
+        <w:t>markdown</w:t>
+      </w:r>
+      <w:proofErr w:type="spellEnd"/>
+      <w:r>
+        <w:t>, esto es lo primero que veremos en esta clase.</w:t>
       </w:r>
     </w:p>
     <w:p>
       <w:pPr>
         <w:pStyle w:val="Ttulo2"/>
       </w:pPr>
+      <w:proofErr w:type="spellStart"/>
       <w:r>
         <w:t>Markdown</w:t>
       </w:r>
+      <w:proofErr w:type="spellEnd"/>
     </w:p>
     <w:p>
       <w:pPr>
@@ -3429,7 +4993,15 @@
         <w:pStyle w:val="NormalWeb"/>
       </w:pPr>
       <w:r>
-        <w:t>Hay partes en las que necesitaremos hacer énfasis en ciertas palabras, lo común es que utilicemos itálicas y negritas para resaltarlas, en Markdown debemos hacer lo siguiente:</w:t>
+        <w:t xml:space="preserve">Hay partes en las que necesitaremos hacer énfasis en ciertas palabras, lo común es que utilicemos itálicas y negritas para resaltarlas, en </w:t>
+      </w:r>
+      <w:proofErr w:type="spellStart"/>
+      <w:r>
+        <w:t>Markdown</w:t>
+      </w:r>
+      <w:proofErr w:type="spellEnd"/>
+      <w:r>
+        <w:t xml:space="preserve"> debemos hacer lo siguiente:</w:t>
       </w:r>
       <w:r>
         <w:br/>
@@ -3552,7 +5124,23 @@
       </w:r>
       <w:r>
         <w:br/>
-        <w:t>En formato markdown podemos escribir cada uno de los items de esta manera:</w:t>
+        <w:t xml:space="preserve">En formato </w:t>
+      </w:r>
+      <w:proofErr w:type="spellStart"/>
+      <w:r>
+        <w:t>markdown</w:t>
+      </w:r>
+      <w:proofErr w:type="spellEnd"/>
+      <w:r>
+        <w:t xml:space="preserve"> podemos escribir cada uno de los </w:t>
+      </w:r>
+      <w:proofErr w:type="spellStart"/>
+      <w:r>
+        <w:t>items</w:t>
+      </w:r>
+      <w:proofErr w:type="spellEnd"/>
+      <w:r>
+        <w:t xml:space="preserve"> de esta manera:</w:t>
       </w:r>
     </w:p>
     <w:p>
@@ -3588,7 +5176,7 @@
                     </pic:cNvPicPr>
                   </pic:nvPicPr>
                   <pic:blipFill>
-                    <a:blip r:embed="rId24">
+                    <a:blip r:embed="rId25">
                       <a:extLst>
                         <a:ext uri="{28A0092B-C50C-407E-A947-70E740481C1C}">
                           <a14:useLocalDpi xmlns:a14="http://schemas.microsoft.com/office/drawing/2010/main" val="0"/>
@@ -3621,6 +5209,111 @@
       </w:r>
       <w:bookmarkStart w:id="0" w:name="_GoBack"/>
       <w:bookmarkEnd w:id="0"/>
+    </w:p>
+    <w:p>
+      <w:pPr>
+        <w:rPr>
+          <w:rFonts w:ascii="Times New Roman" w:hAnsi="Times New Roman" w:cs="Times New Roman"/>
+          <w:i/>
+          <w:iCs/>
+          <w:sz w:val="28"/>
+          <w:szCs w:val="28"/>
+        </w:rPr>
+      </w:pPr>
+      <w:r>
+        <w:rPr>
+          <w:noProof/>
+        </w:rPr>
+        <w:drawing>
+          <wp:inline distT="0" distB="0" distL="0" distR="0" wp14:anchorId="5EFD85DE" wp14:editId="32BE1027">
+            <wp:extent cx="5612130" cy="219075"/>
+            <wp:effectExtent l="0" t="0" r="7620" b="9525"/>
+            <wp:docPr id="18" name="Imagen 18"/>
+            <wp:cNvGraphicFramePr>
+              <a:graphicFrameLocks xmlns:a="http://schemas.openxmlformats.org/drawingml/2006/main" noChangeAspect="1"/>
+            </wp:cNvGraphicFramePr>
+            <a:graphic xmlns:a="http://schemas.openxmlformats.org/drawingml/2006/main">
+              <a:graphicData uri="http://schemas.openxmlformats.org/drawingml/2006/picture">
+                <pic:pic xmlns:pic="http://schemas.openxmlformats.org/drawingml/2006/picture">
+                  <pic:nvPicPr>
+                    <pic:cNvPr id="1" name=""/>
+                    <pic:cNvPicPr/>
+                  </pic:nvPicPr>
+                  <pic:blipFill rotWithShape="1">
+                    <a:blip r:embed="rId26"/>
+                    <a:srcRect b="83365"/>
+                    <a:stretch/>
+                  </pic:blipFill>
+                  <pic:spPr bwMode="auto">
+                    <a:xfrm>
+                      <a:off x="0" y="0"/>
+                      <a:ext cx="5612130" cy="219075"/>
+                    </a:xfrm>
+                    <a:prstGeom prst="rect">
+                      <a:avLst/>
+                    </a:prstGeom>
+                    <a:ln>
+                      <a:noFill/>
+                    </a:ln>
+                    <a:extLst>
+                      <a:ext uri="{53640926-AAD7-44D8-BBD7-CCE9431645EC}">
+                        <a14:shadowObscured xmlns:a14="http://schemas.microsoft.com/office/drawing/2010/main"/>
+                      </a:ext>
+                    </a:extLst>
+                  </pic:spPr>
+                </pic:pic>
+              </a:graphicData>
+            </a:graphic>
+          </wp:inline>
+        </w:drawing>
+      </w:r>
+      <w:r>
+        <w:rPr>
+          <w:noProof/>
+        </w:rPr>
+        <w:drawing>
+          <wp:inline distT="0" distB="0" distL="0" distR="0" wp14:anchorId="696782E4" wp14:editId="4C9CA2F2">
+            <wp:extent cx="5612130" cy="421640"/>
+            <wp:effectExtent l="0" t="0" r="7620" b="0"/>
+            <wp:docPr id="17" name="Imagen 17"/>
+            <wp:cNvGraphicFramePr>
+              <a:graphicFrameLocks xmlns:a="http://schemas.openxmlformats.org/drawingml/2006/main" noChangeAspect="1"/>
+            </wp:cNvGraphicFramePr>
+            <a:graphic xmlns:a="http://schemas.openxmlformats.org/drawingml/2006/main">
+              <a:graphicData uri="http://schemas.openxmlformats.org/drawingml/2006/picture">
+                <pic:pic xmlns:pic="http://schemas.openxmlformats.org/drawingml/2006/picture">
+                  <pic:nvPicPr>
+                    <pic:cNvPr id="1" name=""/>
+                    <pic:cNvPicPr/>
+                  </pic:nvPicPr>
+                  <pic:blipFill rotWithShape="1">
+                    <a:blip r:embed="rId26"/>
+                    <a:srcRect t="67985"/>
+                    <a:stretch/>
+                  </pic:blipFill>
+                  <pic:spPr bwMode="auto">
+                    <a:xfrm>
+                      <a:off x="0" y="0"/>
+                      <a:ext cx="5612130" cy="421640"/>
+                    </a:xfrm>
+                    <a:prstGeom prst="rect">
+                      <a:avLst/>
+                    </a:prstGeom>
+                    <a:ln>
+                      <a:noFill/>
+                    </a:ln>
+                    <a:extLst>
+                      <a:ext uri="{53640926-AAD7-44D8-BBD7-CCE9431645EC}">
+                        <a14:shadowObscured xmlns:a14="http://schemas.microsoft.com/office/drawing/2010/main"/>
+                      </a:ext>
+                    </a:extLst>
+                  </pic:spPr>
+                </pic:pic>
+              </a:graphicData>
+            </a:graphic>
+          </wp:inline>
+        </w:drawing>
+      </w:r>
     </w:p>
     <w:sectPr>
       <w:pgSz w:w="12240" w:h="15840"/>

</xml_diff>